<commit_message>
dist error estimation research started
</commit_message>
<xml_diff>
--- a/documentation/README.docx
+++ b/documentation/README.docx
@@ -108,6 +108,7 @@
           <w:szCs w:val="24"/>
         </w:rPr>
       </w:pPr>
+      <w:proofErr w:type="spellStart"/>
       <w:r>
         <w:rPr>
           <w:rFonts w:ascii="Times New Roman" w:hAnsi="Times New Roman" w:cs="Times New Roman"/>
@@ -117,6 +118,7 @@
         </w:rPr>
         <w:t>casmLineExtractor</w:t>
       </w:r>
+      <w:proofErr w:type="spellEnd"/>
     </w:p>
     <w:p>
       <w:pPr>
@@ -131,6 +133,7 @@
           <w:szCs w:val="24"/>
         </w:rPr>
       </w:pPr>
+      <w:proofErr w:type="spellStart"/>
       <w:r>
         <w:rPr>
           <w:rFonts w:ascii="Times New Roman" w:hAnsi="Times New Roman" w:cs="Times New Roman"/>
@@ -139,6 +142,7 @@
         </w:rPr>
         <w:t>basmLineExtractor</w:t>
       </w:r>
+      <w:proofErr w:type="spellEnd"/>
     </w:p>
     <w:p>
       <w:pPr>
@@ -153,6 +157,7 @@
           <w:szCs w:val="24"/>
         </w:rPr>
       </w:pPr>
+      <w:proofErr w:type="spellStart"/>
       <w:r>
         <w:rPr>
           <w:rFonts w:ascii="Times New Roman" w:hAnsi="Times New Roman" w:cs="Times New Roman"/>
@@ -161,6 +166,7 @@
         </w:rPr>
         <w:t>rdpMinimization</w:t>
       </w:r>
+      <w:proofErr w:type="spellEnd"/>
     </w:p>
     <w:p>
       <w:pPr>
@@ -175,6 +181,7 @@
           <w:szCs w:val="24"/>
         </w:rPr>
       </w:pPr>
+      <w:proofErr w:type="spellStart"/>
       <w:r>
         <w:rPr>
           <w:rFonts w:ascii="Times New Roman" w:hAnsi="Times New Roman" w:cs="Times New Roman"/>
@@ -183,6 +190,7 @@
         </w:rPr>
         <w:t>lsLineApproximation</w:t>
       </w:r>
+      <w:proofErr w:type="spellEnd"/>
     </w:p>
     <w:p>
       <w:pPr>
@@ -197,6 +205,7 @@
           <w:szCs w:val="24"/>
         </w:rPr>
       </w:pPr>
+      <w:proofErr w:type="spellStart"/>
       <w:r>
         <w:rPr>
           <w:rFonts w:ascii="Times New Roman" w:hAnsi="Times New Roman" w:cs="Times New Roman"/>
@@ -205,6 +214,7 @@
         </w:rPr>
         <w:t>lsRDPApproximation</w:t>
       </w:r>
+      <w:proofErr w:type="spellEnd"/>
     </w:p>
     <w:p>
       <w:pPr>
@@ -219,6 +229,7 @@
           <w:szCs w:val="24"/>
         </w:rPr>
       </w:pPr>
+      <w:proofErr w:type="spellStart"/>
       <w:r>
         <w:rPr>
           <w:rFonts w:ascii="Times New Roman" w:hAnsi="Times New Roman" w:cs="Times New Roman"/>
@@ -227,6 +238,7 @@
         </w:rPr>
         <w:t>statisticalDistanceFilter</w:t>
       </w:r>
+      <w:proofErr w:type="spellEnd"/>
     </w:p>
     <w:p>
       <w:pPr>
@@ -241,6 +253,7 @@
           <w:szCs w:val="24"/>
         </w:rPr>
       </w:pPr>
+      <w:proofErr w:type="spellStart"/>
       <w:r>
         <w:rPr>
           <w:rFonts w:ascii="Times New Roman" w:hAnsi="Times New Roman" w:cs="Times New Roman"/>
@@ -249,6 +262,7 @@
         </w:rPr>
         <w:t>statisticalFilter</w:t>
       </w:r>
+      <w:proofErr w:type="spellEnd"/>
     </w:p>
     <w:p>
       <w:pPr>
@@ -263,6 +277,7 @@
           <w:szCs w:val="24"/>
         </w:rPr>
       </w:pPr>
+      <w:proofErr w:type="spellStart"/>
       <w:r>
         <w:rPr>
           <w:rFonts w:ascii="Times New Roman" w:hAnsi="Times New Roman" w:cs="Times New Roman"/>
@@ -271,6 +286,7 @@
         </w:rPr>
         <w:t>reduceMedianFilter</w:t>
       </w:r>
+      <w:proofErr w:type="spellEnd"/>
     </w:p>
     <w:p>
       <w:pPr>
@@ -285,6 +301,7 @@
           <w:szCs w:val="24"/>
         </w:rPr>
       </w:pPr>
+      <w:proofErr w:type="spellStart"/>
       <w:r>
         <w:rPr>
           <w:rFonts w:ascii="Times New Roman" w:hAnsi="Times New Roman" w:cs="Times New Roman"/>
@@ -293,6 +310,7 @@
         </w:rPr>
         <w:t>naiveBreakpointDetector</w:t>
       </w:r>
+      <w:proofErr w:type="spellEnd"/>
     </w:p>
     <w:p>
       <w:pPr>
@@ -307,6 +325,7 @@
           <w:szCs w:val="24"/>
         </w:rPr>
       </w:pPr>
+      <w:proofErr w:type="spellStart"/>
       <w:r>
         <w:rPr>
           <w:rFonts w:ascii="Times New Roman" w:hAnsi="Times New Roman" w:cs="Times New Roman"/>
@@ -315,6 +334,7 @@
         </w:rPr>
         <w:t>euclideanClusterExctraction</w:t>
       </w:r>
+      <w:proofErr w:type="spellEnd"/>
     </w:p>
     <w:p>
       <w:pPr>
@@ -329,6 +349,7 @@
           <w:szCs w:val="24"/>
         </w:rPr>
       </w:pPr>
+      <w:proofErr w:type="spellStart"/>
       <w:r>
         <w:rPr>
           <w:rFonts w:ascii="Times New Roman" w:hAnsi="Times New Roman" w:cs="Times New Roman"/>
@@ -337,6 +358,7 @@
         </w:rPr>
         <w:t>adaptiveRDP</w:t>
       </w:r>
+      <w:proofErr w:type="spellEnd"/>
     </w:p>
     <w:p>
       <w:pPr>
@@ -351,6 +373,7 @@
           <w:szCs w:val="24"/>
         </w:rPr>
       </w:pPr>
+      <w:proofErr w:type="spellStart"/>
       <w:r>
         <w:rPr>
           <w:rFonts w:ascii="Times New Roman" w:hAnsi="Times New Roman" w:cs="Times New Roman"/>
@@ -359,6 +382,7 @@
         </w:rPr>
         <w:t>adaptiveRDPStD</w:t>
       </w:r>
+      <w:proofErr w:type="spellEnd"/>
     </w:p>
     <w:p>
       <w:pPr>
@@ -467,34 +491,140 @@
           <w:sz w:val="24"/>
           <w:szCs w:val="24"/>
         </w:rPr>
-        <w:t xml:space="preserve">(Rangefinder Data Analysis Library) – библиотека, содержащая функции для обработки двумерных данных, полученных с помощью сенсора дальномера мобильным роботом. </w:t>
-      </w:r>
-    </w:p>
-    <w:p>
-      <w:pPr>
-        <w:rPr>
-          <w:rFonts w:ascii="Times New Roman" w:hAnsi="Times New Roman" w:cs="Times New Roman"/>
-          <w:sz w:val="24"/>
-          <w:szCs w:val="24"/>
-          <w:lang w:val="en-US"/>
-        </w:rPr>
-      </w:pPr>
-      <w:r>
-        <w:rPr>
-          <w:rFonts w:ascii="Times New Roman" w:hAnsi="Times New Roman" w:cs="Times New Roman"/>
-          <w:sz w:val="24"/>
-          <w:szCs w:val="24"/>
-        </w:rPr>
-        <w:t>Библиотека представлена в виде dll. Написана на языке С++.</w:t>
-      </w:r>
-    </w:p>
-    <w:p>
-      <w:pPr>
-        <w:rPr>
-          <w:rFonts w:ascii="Times New Roman" w:hAnsi="Times New Roman" w:cs="Times New Roman"/>
-          <w:sz w:val="24"/>
-          <w:szCs w:val="24"/>
-          <w:lang w:val="en-US"/>
+        <w:t>(</w:t>
+      </w:r>
+      <w:proofErr w:type="spellStart"/>
+      <w:r>
+        <w:rPr>
+          <w:rFonts w:ascii="Times New Roman" w:hAnsi="Times New Roman" w:cs="Times New Roman"/>
+          <w:sz w:val="24"/>
+          <w:szCs w:val="24"/>
+        </w:rPr>
+        <w:t>Rangefinder</w:t>
+      </w:r>
+      <w:proofErr w:type="spellEnd"/>
+      <w:r>
+        <w:rPr>
+          <w:rFonts w:ascii="Times New Roman" w:hAnsi="Times New Roman" w:cs="Times New Roman"/>
+          <w:sz w:val="24"/>
+          <w:szCs w:val="24"/>
+        </w:rPr>
+        <w:t xml:space="preserve"> </w:t>
+      </w:r>
+      <w:proofErr w:type="spellStart"/>
+      <w:r>
+        <w:rPr>
+          <w:rFonts w:ascii="Times New Roman" w:hAnsi="Times New Roman" w:cs="Times New Roman"/>
+          <w:sz w:val="24"/>
+          <w:szCs w:val="24"/>
+        </w:rPr>
+        <w:t>Data</w:t>
+      </w:r>
+      <w:proofErr w:type="spellEnd"/>
+      <w:r>
+        <w:rPr>
+          <w:rFonts w:ascii="Times New Roman" w:hAnsi="Times New Roman" w:cs="Times New Roman"/>
+          <w:sz w:val="24"/>
+          <w:szCs w:val="24"/>
+        </w:rPr>
+        <w:t xml:space="preserve"> </w:t>
+      </w:r>
+      <w:proofErr w:type="spellStart"/>
+      <w:r>
+        <w:rPr>
+          <w:rFonts w:ascii="Times New Roman" w:hAnsi="Times New Roman" w:cs="Times New Roman"/>
+          <w:sz w:val="24"/>
+          <w:szCs w:val="24"/>
+        </w:rPr>
+        <w:t>Analysis</w:t>
+      </w:r>
+      <w:proofErr w:type="spellEnd"/>
+      <w:r>
+        <w:rPr>
+          <w:rFonts w:ascii="Times New Roman" w:hAnsi="Times New Roman" w:cs="Times New Roman"/>
+          <w:sz w:val="24"/>
+          <w:szCs w:val="24"/>
+        </w:rPr>
+        <w:t xml:space="preserve"> </w:t>
+      </w:r>
+      <w:proofErr w:type="spellStart"/>
+      <w:r>
+        <w:rPr>
+          <w:rFonts w:ascii="Times New Roman" w:hAnsi="Times New Roman" w:cs="Times New Roman"/>
+          <w:sz w:val="24"/>
+          <w:szCs w:val="24"/>
+        </w:rPr>
+        <w:t>Library</w:t>
+      </w:r>
+      <w:proofErr w:type="spellEnd"/>
+      <w:r>
+        <w:rPr>
+          <w:rFonts w:ascii="Times New Roman" w:hAnsi="Times New Roman" w:cs="Times New Roman"/>
+          <w:sz w:val="24"/>
+          <w:szCs w:val="24"/>
+        </w:rPr>
+        <w:t xml:space="preserve">) – библиотека, содержащая функции для обработки двумерных данных, полученных с помощью сенсора дальномера мобильным роботом. </w:t>
+      </w:r>
+    </w:p>
+    <w:p>
+      <w:pPr>
+        <w:rPr>
+          <w:rFonts w:ascii="Times New Roman" w:hAnsi="Times New Roman" w:cs="Times New Roman"/>
+          <w:sz w:val="24"/>
+          <w:szCs w:val="24"/>
+        </w:rPr>
+      </w:pPr>
+      <w:r>
+        <w:rPr>
+          <w:rFonts w:ascii="Times New Roman" w:hAnsi="Times New Roman" w:cs="Times New Roman"/>
+          <w:sz w:val="24"/>
+          <w:szCs w:val="24"/>
+        </w:rPr>
+        <w:t xml:space="preserve">Библиотека представлена в виде </w:t>
+      </w:r>
+      <w:proofErr w:type="spellStart"/>
+      <w:r>
+        <w:rPr>
+          <w:rFonts w:ascii="Times New Roman" w:hAnsi="Times New Roman" w:cs="Times New Roman"/>
+          <w:sz w:val="24"/>
+          <w:szCs w:val="24"/>
+        </w:rPr>
+        <w:t>dll</w:t>
+      </w:r>
+      <w:proofErr w:type="spellEnd"/>
+      <w:r>
+        <w:rPr>
+          <w:rFonts w:ascii="Times New Roman" w:hAnsi="Times New Roman" w:cs="Times New Roman"/>
+          <w:sz w:val="24"/>
+          <w:szCs w:val="24"/>
+        </w:rPr>
+        <w:t>. Написана на языке</w:t>
+      </w:r>
+      <w:proofErr w:type="gramStart"/>
+      <w:r>
+        <w:rPr>
+          <w:rFonts w:ascii="Times New Roman" w:hAnsi="Times New Roman" w:cs="Times New Roman"/>
+          <w:sz w:val="24"/>
+          <w:szCs w:val="24"/>
+        </w:rPr>
+        <w:t xml:space="preserve"> С</w:t>
+      </w:r>
+      <w:proofErr w:type="gramEnd"/>
+      <w:r>
+        <w:rPr>
+          <w:rFonts w:ascii="Times New Roman" w:hAnsi="Times New Roman" w:cs="Times New Roman"/>
+          <w:sz w:val="24"/>
+          <w:szCs w:val="24"/>
+        </w:rPr>
+        <w:t>++.</w:t>
+      </w:r>
+    </w:p>
+    <w:p>
+      <w:pPr>
+        <w:rPr>
+          <w:rFonts w:ascii="Times New Roman" w:hAnsi="Times New Roman" w:cs="Times New Roman"/>
+          <w:sz w:val="24"/>
+          <w:szCs w:val="24"/>
         </w:rPr>
       </w:pPr>
     </w:p>
@@ -540,15 +670,299 @@
           <w:sz w:val="24"/>
           <w:szCs w:val="24"/>
         </w:rPr>
-        <w:t xml:space="preserve">Библиотека рассчитана для использования в проектах, написанных на языках, которые поддерживают dll. </w:t>
-      </w:r>
-      <w:r>
-        <w:rPr>
-          <w:rFonts w:ascii="Times New Roman" w:hAnsi="Times New Roman" w:cs="Times New Roman"/>
-          <w:sz w:val="24"/>
-          <w:szCs w:val="24"/>
-        </w:rPr>
-        <w:t>Так как библиотека написана на С++, то д</w:t>
+        <w:t xml:space="preserve">Библиотека рассчитана для использования в проектах, написанных на языках, которые поддерживают </w:t>
+      </w:r>
+      <w:proofErr w:type="spellStart"/>
+      <w:r>
+        <w:rPr>
+          <w:rFonts w:ascii="Times New Roman" w:hAnsi="Times New Roman" w:cs="Times New Roman"/>
+          <w:sz w:val="24"/>
+          <w:szCs w:val="24"/>
+        </w:rPr>
+        <w:t>dll</w:t>
+      </w:r>
+      <w:proofErr w:type="spellEnd"/>
+      <w:r>
+        <w:rPr>
+          <w:rFonts w:ascii="Times New Roman" w:hAnsi="Times New Roman" w:cs="Times New Roman"/>
+          <w:sz w:val="24"/>
+          <w:szCs w:val="24"/>
+        </w:rPr>
+        <w:t xml:space="preserve">. </w:t>
+      </w:r>
+      <w:r>
+        <w:rPr>
+          <w:rFonts w:ascii="Times New Roman" w:hAnsi="Times New Roman" w:cs="Times New Roman"/>
+          <w:sz w:val="24"/>
+          <w:szCs w:val="24"/>
+        </w:rPr>
+        <w:t xml:space="preserve">Так как </w:t>
+      </w:r>
+      <w:r>
+        <w:rPr>
+          <w:rFonts w:ascii="Times New Roman" w:hAnsi="Times New Roman" w:cs="Times New Roman"/>
+          <w:sz w:val="24"/>
+          <w:szCs w:val="24"/>
+        </w:rPr>
+        <w:t xml:space="preserve">библиотека написана на языке </w:t>
+      </w:r>
+      <w:r>
+        <w:rPr>
+          <w:rFonts w:ascii="Times New Roman" w:hAnsi="Times New Roman" w:cs="Times New Roman"/>
+          <w:sz w:val="24"/>
+          <w:szCs w:val="24"/>
+        </w:rPr>
+        <w:t>С++</w:t>
+      </w:r>
+      <w:r>
+        <w:rPr>
+          <w:rFonts w:ascii="Times New Roman" w:hAnsi="Times New Roman" w:cs="Times New Roman"/>
+          <w:sz w:val="24"/>
+          <w:szCs w:val="24"/>
+        </w:rPr>
+        <w:t>, то передача высокоуровневых параметро</w:t>
+      </w:r>
+      <w:proofErr w:type="gramStart"/>
+      <w:r>
+        <w:rPr>
+          <w:rFonts w:ascii="Times New Roman" w:hAnsi="Times New Roman" w:cs="Times New Roman"/>
+          <w:sz w:val="24"/>
+          <w:szCs w:val="24"/>
+        </w:rPr>
+        <w:t>в(</w:t>
+      </w:r>
+      <w:proofErr w:type="gramEnd"/>
+      <w:r>
+        <w:rPr>
+          <w:rFonts w:ascii="Times New Roman" w:hAnsi="Times New Roman" w:cs="Times New Roman"/>
+          <w:sz w:val="24"/>
+          <w:szCs w:val="24"/>
+        </w:rPr>
+        <w:t>классы и т.п.</w:t>
+      </w:r>
+      <w:r>
+        <w:rPr>
+          <w:rFonts w:ascii="Times New Roman" w:hAnsi="Times New Roman" w:cs="Times New Roman"/>
+          <w:sz w:val="24"/>
+          <w:szCs w:val="24"/>
+        </w:rPr>
+        <w:t xml:space="preserve">) в функции библиотеки из клиентских приложений, написанных на других языках, </w:t>
+      </w:r>
+      <w:r>
+        <w:rPr>
+          <w:rFonts w:ascii="Times New Roman" w:hAnsi="Times New Roman" w:cs="Times New Roman"/>
+          <w:sz w:val="24"/>
+          <w:szCs w:val="24"/>
+        </w:rPr>
+        <w:t xml:space="preserve">усложнено. </w:t>
+      </w:r>
+      <w:r>
+        <w:rPr>
+          <w:rFonts w:ascii="Times New Roman" w:hAnsi="Times New Roman" w:cs="Times New Roman"/>
+          <w:sz w:val="24"/>
+          <w:szCs w:val="24"/>
+        </w:rPr>
+        <w:t>Поэтому все параметры</w:t>
+      </w:r>
+      <w:r>
+        <w:rPr>
+          <w:rFonts w:ascii="Times New Roman" w:hAnsi="Times New Roman" w:cs="Times New Roman"/>
+          <w:sz w:val="24"/>
+          <w:szCs w:val="24"/>
+        </w:rPr>
+        <w:t xml:space="preserve"> и возвращаемые значения</w:t>
+      </w:r>
+      <w:r>
+        <w:rPr>
+          <w:rFonts w:ascii="Times New Roman" w:hAnsi="Times New Roman" w:cs="Times New Roman"/>
+          <w:sz w:val="24"/>
+          <w:szCs w:val="24"/>
+        </w:rPr>
+        <w:t xml:space="preserve"> библиотечных функций представлены </w:t>
+      </w:r>
+      <w:r>
+        <w:rPr>
+          <w:rFonts w:ascii="Times New Roman" w:hAnsi="Times New Roman" w:cs="Times New Roman"/>
+          <w:sz w:val="24"/>
+          <w:szCs w:val="24"/>
+        </w:rPr>
+        <w:t>простыми типами данных, которые могут передаваться между разными языками.</w:t>
+      </w:r>
+      <w:r>
+        <w:rPr>
+          <w:rFonts w:ascii="Times New Roman" w:hAnsi="Times New Roman" w:cs="Times New Roman"/>
+          <w:sz w:val="24"/>
+          <w:szCs w:val="24"/>
+        </w:rPr>
+        <w:t xml:space="preserve"> </w:t>
+      </w:r>
+      <w:r>
+        <w:rPr>
+          <w:rFonts w:ascii="Times New Roman" w:hAnsi="Times New Roman" w:cs="Times New Roman"/>
+          <w:sz w:val="24"/>
+          <w:szCs w:val="24"/>
+        </w:rPr>
+        <w:t xml:space="preserve">Это так называемые </w:t>
+      </w:r>
+      <w:hyperlink r:id="rId6" w:history="1">
+        <w:r>
+          <w:rPr>
+            <w:rStyle w:val="a4"/>
+            <w:rFonts w:ascii="Times New Roman" w:hAnsi="Times New Roman" w:cs="Times New Roman"/>
+            <w:sz w:val="24"/>
+            <w:szCs w:val="24"/>
+          </w:rPr>
+          <w:t>скал</w:t>
+        </w:r>
+        <w:r>
+          <w:rPr>
+            <w:rStyle w:val="a4"/>
+            <w:rFonts w:ascii="Times New Roman" w:hAnsi="Times New Roman" w:cs="Times New Roman"/>
+            <w:sz w:val="24"/>
+            <w:szCs w:val="24"/>
+          </w:rPr>
+          <w:t>я</w:t>
+        </w:r>
+        <w:r>
+          <w:rPr>
+            <w:rStyle w:val="a4"/>
+            <w:rFonts w:ascii="Times New Roman" w:hAnsi="Times New Roman" w:cs="Times New Roman"/>
+            <w:sz w:val="24"/>
+            <w:szCs w:val="24"/>
+          </w:rPr>
+          <w:t>рные типы</w:t>
+        </w:r>
+      </w:hyperlink>
+      <w:r>
+        <w:rPr>
+          <w:rFonts w:ascii="Times New Roman" w:hAnsi="Times New Roman" w:cs="Times New Roman"/>
+          <w:sz w:val="24"/>
+          <w:szCs w:val="24"/>
+        </w:rPr>
+        <w:t xml:space="preserve"> (б</w:t>
+      </w:r>
+      <w:r>
+        <w:rPr>
+          <w:rFonts w:ascii="Times New Roman" w:hAnsi="Times New Roman" w:cs="Times New Roman"/>
+          <w:sz w:val="24"/>
+          <w:szCs w:val="24"/>
+        </w:rPr>
+        <w:t>олее подробно про использования</w:t>
+      </w:r>
+      <w:proofErr w:type="gramStart"/>
+      <w:r>
+        <w:rPr>
+          <w:rFonts w:ascii="Times New Roman" w:hAnsi="Times New Roman" w:cs="Times New Roman"/>
+          <w:sz w:val="24"/>
+          <w:szCs w:val="24"/>
+        </w:rPr>
+        <w:t xml:space="preserve"> С</w:t>
+      </w:r>
+      <w:proofErr w:type="gramEnd"/>
+      <w:r>
+        <w:rPr>
+          <w:rFonts w:ascii="Times New Roman" w:hAnsi="Times New Roman" w:cs="Times New Roman"/>
+          <w:sz w:val="24"/>
+          <w:szCs w:val="24"/>
+        </w:rPr>
+        <w:t xml:space="preserve">++ </w:t>
+      </w:r>
+      <w:proofErr w:type="spellStart"/>
+      <w:r>
+        <w:rPr>
+          <w:rFonts w:ascii="Times New Roman" w:hAnsi="Times New Roman" w:cs="Times New Roman"/>
+          <w:sz w:val="24"/>
+          <w:szCs w:val="24"/>
+        </w:rPr>
+        <w:t>dll</w:t>
+      </w:r>
+      <w:proofErr w:type="spellEnd"/>
+      <w:r>
+        <w:rPr>
+          <w:rFonts w:ascii="Times New Roman" w:hAnsi="Times New Roman" w:cs="Times New Roman"/>
+          <w:sz w:val="24"/>
+          <w:szCs w:val="24"/>
+        </w:rPr>
+        <w:t xml:space="preserve"> </w:t>
+      </w:r>
+      <w:r>
+        <w:rPr>
+          <w:rFonts w:ascii="Times New Roman" w:hAnsi="Times New Roman" w:cs="Times New Roman"/>
+          <w:sz w:val="24"/>
+          <w:szCs w:val="24"/>
+        </w:rPr>
+        <w:t xml:space="preserve"> в других языках, в частности </w:t>
+      </w:r>
+      <w:proofErr w:type="spellStart"/>
+      <w:r>
+        <w:rPr>
+          <w:rFonts w:ascii="Times New Roman" w:hAnsi="Times New Roman" w:cs="Times New Roman"/>
+          <w:sz w:val="24"/>
+          <w:szCs w:val="24"/>
+        </w:rPr>
+        <w:t>Delphi</w:t>
+      </w:r>
+      <w:proofErr w:type="spellEnd"/>
+      <w:r>
+        <w:rPr>
+          <w:rFonts w:ascii="Times New Roman" w:hAnsi="Times New Roman" w:cs="Times New Roman"/>
+          <w:sz w:val="24"/>
+          <w:szCs w:val="24"/>
+        </w:rPr>
+        <w:t xml:space="preserve"> написано </w:t>
+      </w:r>
+      <w:hyperlink r:id="rId7" w:history="1">
+        <w:r>
+          <w:rPr>
+            <w:rStyle w:val="a4"/>
+            <w:rFonts w:ascii="Times New Roman" w:hAnsi="Times New Roman" w:cs="Times New Roman"/>
+            <w:sz w:val="24"/>
+            <w:szCs w:val="24"/>
+          </w:rPr>
+          <w:t>здесь</w:t>
+        </w:r>
+      </w:hyperlink>
+      <w:r>
+        <w:rPr>
+          <w:rFonts w:ascii="Times New Roman" w:hAnsi="Times New Roman" w:cs="Times New Roman"/>
+          <w:sz w:val="24"/>
+          <w:szCs w:val="24"/>
+        </w:rPr>
+        <w:t>)</w:t>
+      </w:r>
+      <w:r>
+        <w:rPr>
+          <w:rFonts w:ascii="Times New Roman" w:hAnsi="Times New Roman" w:cs="Times New Roman"/>
+          <w:sz w:val="24"/>
+          <w:szCs w:val="24"/>
+        </w:rPr>
+        <w:t xml:space="preserve">. </w:t>
+      </w:r>
+      <w:r>
+        <w:rPr>
+          <w:rFonts w:ascii="Times New Roman" w:hAnsi="Times New Roman" w:cs="Times New Roman"/>
+          <w:sz w:val="24"/>
+          <w:szCs w:val="24"/>
+        </w:rPr>
+        <w:t>Так как библиотека написана на</w:t>
+      </w:r>
+      <w:proofErr w:type="gramStart"/>
+      <w:r>
+        <w:rPr>
+          <w:rFonts w:ascii="Times New Roman" w:hAnsi="Times New Roman" w:cs="Times New Roman"/>
+          <w:sz w:val="24"/>
+          <w:szCs w:val="24"/>
+        </w:rPr>
+        <w:t xml:space="preserve"> С</w:t>
+      </w:r>
+      <w:proofErr w:type="gramEnd"/>
+      <w:r>
+        <w:rPr>
+          <w:rFonts w:ascii="Times New Roman" w:hAnsi="Times New Roman" w:cs="Times New Roman"/>
+          <w:sz w:val="24"/>
+          <w:szCs w:val="24"/>
+        </w:rPr>
+        <w:t>++, то д</w:t>
       </w:r>
       <w:r>
         <w:rPr>
@@ -649,6 +1063,7 @@
           <w:sz w:val="24"/>
           <w:szCs w:val="24"/>
         </w:rPr>
+        <w:lastRenderedPageBreak/>
         <w:t xml:space="preserve">Первый параметр каждой функции – </w:t>
       </w:r>
       <w:r>
@@ -780,13 +1195,13 @@
         </w:rPr>
         <w:t xml:space="preserve">Каждый отдельный массив содержит координаты тех точек, </w:t>
       </w:r>
-      <w:r>
-        <w:rPr>
-          <w:rFonts w:ascii="Times New Roman" w:hAnsi="Times New Roman" w:cs="Times New Roman"/>
-          <w:sz w:val="24"/>
-          <w:szCs w:val="24"/>
-        </w:rPr>
-        <w:lastRenderedPageBreak/>
+      <w:proofErr w:type="gramStart"/>
+      <w:r>
+        <w:rPr>
+          <w:rFonts w:ascii="Times New Roman" w:hAnsi="Times New Roman" w:cs="Times New Roman"/>
+          <w:sz w:val="24"/>
+          <w:szCs w:val="24"/>
+        </w:rPr>
         <w:t xml:space="preserve">которые </w:t>
       </w:r>
       <w:r>
@@ -829,6 +1244,7 @@
         </w:rPr>
         <w:t xml:space="preserve">ределенному критерию, зависящий от вызываемой функции. </w:t>
       </w:r>
+      <w:proofErr w:type="gramEnd"/>
     </w:p>
     <w:p>
       <w:pPr>
@@ -906,23 +1322,45 @@
           <w:lang w:val="en-US"/>
         </w:rPr>
       </w:pPr>
-      <w:r>
-        <w:rPr>
-          <w:rFonts w:ascii="Consolas" w:hAnsi="Consolas" w:cs="Consolas"/>
-          <w:sz w:val="24"/>
-          <w:szCs w:val="24"/>
-          <w:lang w:val="en-US"/>
-        </w:rPr>
-        <w:t xml:space="preserve">void </w:t>
-      </w:r>
-      <w:r>
-        <w:rPr>
-          <w:rFonts w:ascii="Consolas" w:hAnsi="Consolas" w:cs="Consolas"/>
-          <w:sz w:val="24"/>
-          <w:szCs w:val="24"/>
-          <w:lang w:val="en-US"/>
-        </w:rPr>
-        <w:t>someFunction(</w:t>
+      <w:proofErr w:type="gramStart"/>
+      <w:r>
+        <w:rPr>
+          <w:rFonts w:ascii="Consolas" w:hAnsi="Consolas" w:cs="Consolas"/>
+          <w:sz w:val="24"/>
+          <w:szCs w:val="24"/>
+          <w:lang w:val="en-US"/>
+        </w:rPr>
+        <w:t>void</w:t>
+      </w:r>
+      <w:proofErr w:type="gramEnd"/>
+      <w:r>
+        <w:rPr>
+          <w:rFonts w:ascii="Consolas" w:hAnsi="Consolas" w:cs="Consolas"/>
+          <w:sz w:val="24"/>
+          <w:szCs w:val="24"/>
+          <w:lang w:val="en-US"/>
+        </w:rPr>
+        <w:t xml:space="preserve"> </w:t>
+      </w:r>
+      <w:proofErr w:type="spellStart"/>
+      <w:r>
+        <w:rPr>
+          <w:rFonts w:ascii="Consolas" w:hAnsi="Consolas" w:cs="Consolas"/>
+          <w:sz w:val="24"/>
+          <w:szCs w:val="24"/>
+          <w:lang w:val="en-US"/>
+        </w:rPr>
+        <w:t>someFunction</w:t>
+      </w:r>
+      <w:proofErr w:type="spellEnd"/>
+      <w:r>
+        <w:rPr>
+          <w:rFonts w:ascii="Consolas" w:hAnsi="Consolas" w:cs="Consolas"/>
+          <w:sz w:val="24"/>
+          <w:szCs w:val="24"/>
+          <w:lang w:val="en-US"/>
+        </w:rPr>
+        <w:t>(</w:t>
       </w:r>
       <w:r>
         <w:rPr>
@@ -949,8 +1387,19 @@
           <w:szCs w:val="24"/>
           <w:lang w:val="en-US"/>
         </w:rPr>
-        <w:t>, int</w:t>
-      </w:r>
+        <w:t xml:space="preserve">, </w:t>
+      </w:r>
+      <w:proofErr w:type="spellStart"/>
+      <w:r>
+        <w:rPr>
+          <w:rFonts w:ascii="Consolas" w:hAnsi="Consolas" w:cs="Consolas"/>
+          <w:sz w:val="24"/>
+          <w:szCs w:val="24"/>
+          <w:lang w:val="en-US"/>
+        </w:rPr>
+        <w:t>int</w:t>
+      </w:r>
+      <w:proofErr w:type="spellEnd"/>
       <w:r>
         <w:rPr>
           <w:rFonts w:ascii="Consolas" w:hAnsi="Consolas" w:cs="Consolas"/>
@@ -1017,7 +1466,25 @@
           <w:sz w:val="24"/>
           <w:szCs w:val="24"/>
         </w:rPr>
-        <w:t>Все типа double и</w:t>
+        <w:t xml:space="preserve">Все типа </w:t>
+      </w:r>
+      <w:proofErr w:type="spellStart"/>
+      <w:r>
+        <w:rPr>
+          <w:rFonts w:ascii="Times New Roman" w:hAnsi="Times New Roman" w:cs="Times New Roman"/>
+          <w:sz w:val="24"/>
+          <w:szCs w:val="24"/>
+        </w:rPr>
+        <w:t>double</w:t>
+      </w:r>
+      <w:proofErr w:type="spellEnd"/>
+      <w:r>
+        <w:rPr>
+          <w:rFonts w:ascii="Times New Roman" w:hAnsi="Times New Roman" w:cs="Times New Roman"/>
+          <w:sz w:val="24"/>
+          <w:szCs w:val="24"/>
+        </w:rPr>
+        <w:t xml:space="preserve"> и</w:t>
       </w:r>
       <w:r>
         <w:rPr>
@@ -1033,8 +1500,18 @@
           <w:sz w:val="24"/>
           <w:szCs w:val="24"/>
         </w:rPr>
-        <w:t xml:space="preserve"> int</w:t>
-      </w:r>
+        <w:t xml:space="preserve"> </w:t>
+      </w:r>
+      <w:proofErr w:type="spellStart"/>
+      <w:r>
+        <w:rPr>
+          <w:rFonts w:ascii="Times New Roman" w:hAnsi="Times New Roman" w:cs="Times New Roman"/>
+          <w:sz w:val="24"/>
+          <w:szCs w:val="24"/>
+        </w:rPr>
+        <w:t>int</w:t>
+      </w:r>
+      <w:proofErr w:type="spellEnd"/>
       <w:r>
         <w:rPr>
           <w:rFonts w:ascii="Times New Roman" w:hAnsi="Times New Roman" w:cs="Times New Roman"/>
@@ -1095,6 +1572,7 @@
         </w:rPr>
         <w:t>(</w:t>
       </w:r>
+      <w:proofErr w:type="spellStart"/>
       <w:r>
         <w:rPr>
           <w:rFonts w:ascii="Consolas" w:hAnsi="Consolas" w:cs="Consolas"/>
@@ -1103,6 +1581,7 @@
         </w:rPr>
         <w:t>input</w:t>
       </w:r>
+      <w:proofErr w:type="spellEnd"/>
       <w:r>
         <w:rPr>
           <w:rFonts w:ascii="Consolas" w:hAnsi="Consolas" w:cs="Consolas"/>
@@ -2168,7 +2647,25 @@
           <w:sz w:val="24"/>
           <w:szCs w:val="24"/>
         </w:rPr>
-        <w:t>1-ая точка Р1(1;1;1), расстояние до нее 1;</w:t>
+        <w:t>1-ая точка Р</w:t>
+      </w:r>
+      <w:proofErr w:type="gramStart"/>
+      <w:r>
+        <w:rPr>
+          <w:rFonts w:ascii="Times New Roman" w:hAnsi="Times New Roman" w:cs="Times New Roman"/>
+          <w:sz w:val="24"/>
+          <w:szCs w:val="24"/>
+        </w:rPr>
+        <w:t>1</w:t>
+      </w:r>
+      <w:proofErr w:type="gramEnd"/>
+      <w:r>
+        <w:rPr>
+          <w:rFonts w:ascii="Times New Roman" w:hAnsi="Times New Roman" w:cs="Times New Roman"/>
+          <w:sz w:val="24"/>
+          <w:szCs w:val="24"/>
+        </w:rPr>
+        <w:t>(1;1;1), расстояние до нее 1;</w:t>
       </w:r>
     </w:p>
     <w:p>
@@ -2193,7 +2690,25 @@
           <w:sz w:val="24"/>
           <w:szCs w:val="24"/>
         </w:rPr>
-        <w:t>-ая точка Р2(2;2;2), расстояние до нее 1;</w:t>
+        <w:t>-ая точка Р</w:t>
+      </w:r>
+      <w:proofErr w:type="gramStart"/>
+      <w:r>
+        <w:rPr>
+          <w:rFonts w:ascii="Times New Roman" w:hAnsi="Times New Roman" w:cs="Times New Roman"/>
+          <w:sz w:val="24"/>
+          <w:szCs w:val="24"/>
+        </w:rPr>
+        <w:t>2</w:t>
+      </w:r>
+      <w:proofErr w:type="gramEnd"/>
+      <w:r>
+        <w:rPr>
+          <w:rFonts w:ascii="Times New Roman" w:hAnsi="Times New Roman" w:cs="Times New Roman"/>
+          <w:sz w:val="24"/>
+          <w:szCs w:val="24"/>
+        </w:rPr>
+        <w:t>(2;2;2), расстояние до нее 1;</w:t>
       </w:r>
     </w:p>
     <w:p>
@@ -2275,7 +2790,16 @@
           <w:sz w:val="24"/>
           <w:szCs w:val="24"/>
         </w:rPr>
-        <w:t xml:space="preserve">Выходные массивы могут интерпретироваться как множество точек, как множество </w:t>
+        <w:t xml:space="preserve">Выходные массивы могут </w:t>
+      </w:r>
+      <w:r>
+        <w:rPr>
+          <w:rFonts w:ascii="Times New Roman" w:hAnsi="Times New Roman" w:cs="Times New Roman"/>
+          <w:sz w:val="24"/>
+          <w:szCs w:val="24"/>
+        </w:rPr>
+        <w:lastRenderedPageBreak/>
+        <w:t xml:space="preserve">интерпретироваться как множество точек, как множество </w:t>
       </w:r>
       <w:r>
         <w:rPr>
@@ -2335,6 +2859,7 @@
           <w:b/>
           <w:sz w:val="28"/>
           <w:szCs w:val="28"/>
+          <w:lang w:val="en-US"/>
         </w:rPr>
       </w:pPr>
       <w:r>
@@ -2343,1206 +2868,2197 @@
           <w:b/>
           <w:sz w:val="28"/>
           <w:szCs w:val="28"/>
+          <w:lang w:val="en-US"/>
+        </w:rPr>
+        <w:t>3.</w:t>
+      </w:r>
+      <w:r>
+        <w:rPr>
+          <w:rFonts w:ascii="Times New Roman" w:hAnsi="Times New Roman" w:cs="Times New Roman"/>
+          <w:b/>
+          <w:sz w:val="28"/>
+          <w:szCs w:val="28"/>
+        </w:rPr>
+        <w:t>Список</w:t>
+      </w:r>
+      <w:r>
+        <w:rPr>
+          <w:rFonts w:ascii="Times New Roman" w:hAnsi="Times New Roman" w:cs="Times New Roman"/>
+          <w:b/>
+          <w:sz w:val="28"/>
+          <w:szCs w:val="28"/>
+          <w:lang w:val="en-US"/>
+        </w:rPr>
+        <w:t xml:space="preserve"> </w:t>
+      </w:r>
+      <w:r>
+        <w:rPr>
+          <w:rFonts w:ascii="Times New Roman" w:hAnsi="Times New Roman" w:cs="Times New Roman"/>
+          <w:b/>
+          <w:sz w:val="28"/>
+          <w:szCs w:val="28"/>
+        </w:rPr>
+        <w:t>функций</w:t>
+      </w:r>
+    </w:p>
+    <w:p>
+      <w:pPr>
+        <w:rPr>
+          <w:rFonts w:ascii="Times New Roman" w:hAnsi="Times New Roman" w:cs="Times New Roman"/>
+          <w:b/>
+          <w:sz w:val="24"/>
+          <w:szCs w:val="24"/>
+          <w:lang w:val="en-US"/>
+        </w:rPr>
+      </w:pPr>
+    </w:p>
+    <w:p>
+      <w:pPr>
+        <w:rPr>
+          <w:rFonts w:ascii="Times New Roman" w:hAnsi="Times New Roman" w:cs="Times New Roman"/>
+          <w:b/>
+          <w:sz w:val="24"/>
+          <w:szCs w:val="24"/>
+          <w:lang w:val="en-US"/>
+        </w:rPr>
+      </w:pPr>
+      <w:r>
+        <w:rPr>
+          <w:rFonts w:ascii="Times New Roman" w:hAnsi="Times New Roman" w:cs="Times New Roman"/>
+          <w:b/>
+          <w:sz w:val="24"/>
+          <w:szCs w:val="24"/>
+          <w:lang w:val="en-US"/>
+        </w:rPr>
+        <w:t xml:space="preserve">3.1 </w:t>
+      </w:r>
+      <w:proofErr w:type="spellStart"/>
+      <w:r>
+        <w:rPr>
+          <w:rFonts w:ascii="Times New Roman" w:hAnsi="Times New Roman" w:cs="Times New Roman"/>
+          <w:b/>
+          <w:sz w:val="24"/>
+          <w:szCs w:val="24"/>
+          <w:lang w:val="en-US"/>
+        </w:rPr>
+        <w:t>casmLineExtractor</w:t>
+      </w:r>
+      <w:proofErr w:type="spellEnd"/>
+    </w:p>
+    <w:p>
+      <w:pPr>
+        <w:spacing w:after="0" w:line="240" w:lineRule="auto"/>
+        <w:rPr>
+          <w:rFonts w:ascii="Consolas" w:hAnsi="Consolas" w:cs="Consolas"/>
+          <w:sz w:val="24"/>
+          <w:szCs w:val="24"/>
+          <w:lang w:val="en-US"/>
+        </w:rPr>
+      </w:pPr>
+      <w:proofErr w:type="gramStart"/>
+      <w:r>
+        <w:rPr>
+          <w:rFonts w:ascii="Consolas" w:hAnsi="Consolas" w:cs="Consolas"/>
+          <w:i/>
+          <w:sz w:val="24"/>
+          <w:szCs w:val="24"/>
+          <w:lang w:val="en-US"/>
+        </w:rPr>
+        <w:t>void</w:t>
+      </w:r>
+      <w:proofErr w:type="gramEnd"/>
+      <w:r>
+        <w:rPr>
+          <w:rFonts w:ascii="Consolas" w:hAnsi="Consolas" w:cs="Consolas"/>
+          <w:sz w:val="24"/>
+          <w:szCs w:val="24"/>
+          <w:lang w:val="en-US"/>
+        </w:rPr>
+        <w:t xml:space="preserve"> </w:t>
+      </w:r>
+      <w:proofErr w:type="spellStart"/>
+      <w:r>
+        <w:rPr>
+          <w:rFonts w:ascii="Consolas" w:hAnsi="Consolas" w:cs="Consolas"/>
+          <w:sz w:val="24"/>
+          <w:szCs w:val="24"/>
+          <w:lang w:val="en-US"/>
+        </w:rPr>
+        <w:t>casmLineExtractor</w:t>
+      </w:r>
+      <w:proofErr w:type="spellEnd"/>
+      <w:r>
+        <w:rPr>
+          <w:rFonts w:ascii="Consolas" w:hAnsi="Consolas" w:cs="Consolas"/>
+          <w:sz w:val="24"/>
+          <w:szCs w:val="24"/>
+          <w:lang w:val="en-US"/>
+        </w:rPr>
+        <w:t xml:space="preserve">(double* input, </w:t>
+      </w:r>
+    </w:p>
+    <w:p>
+      <w:pPr>
+        <w:spacing w:after="0" w:line="240" w:lineRule="auto"/>
+        <w:rPr>
+          <w:rFonts w:ascii="Consolas" w:hAnsi="Consolas" w:cs="Consolas"/>
+          <w:sz w:val="24"/>
+          <w:szCs w:val="24"/>
+          <w:lang w:val="en-US"/>
+        </w:rPr>
+      </w:pPr>
+      <w:proofErr w:type="gramStart"/>
+      <w:r>
+        <w:rPr>
+          <w:rFonts w:ascii="Consolas" w:hAnsi="Consolas" w:cs="Consolas"/>
+          <w:i/>
+          <w:sz w:val="24"/>
+          <w:szCs w:val="24"/>
+          <w:lang w:val="en-US"/>
+        </w:rPr>
+        <w:t>double</w:t>
+      </w:r>
+      <w:proofErr w:type="gramEnd"/>
+      <w:r>
+        <w:rPr>
+          <w:rFonts w:ascii="Consolas" w:hAnsi="Consolas" w:cs="Consolas"/>
+          <w:sz w:val="24"/>
+          <w:szCs w:val="24"/>
+          <w:lang w:val="en-US"/>
+        </w:rPr>
+        <w:t xml:space="preserve"> </w:t>
+      </w:r>
+      <w:proofErr w:type="spellStart"/>
+      <w:r>
+        <w:rPr>
+          <w:rFonts w:ascii="Consolas" w:hAnsi="Consolas" w:cs="Consolas"/>
+          <w:sz w:val="24"/>
+          <w:szCs w:val="24"/>
+          <w:lang w:val="en-US"/>
+        </w:rPr>
+        <w:t>clustering_eps</w:t>
+      </w:r>
+      <w:proofErr w:type="spellEnd"/>
+      <w:r>
+        <w:rPr>
+          <w:rFonts w:ascii="Consolas" w:hAnsi="Consolas" w:cs="Consolas"/>
+          <w:sz w:val="24"/>
+          <w:szCs w:val="24"/>
+          <w:lang w:val="en-US"/>
+        </w:rPr>
+        <w:t>,</w:t>
+      </w:r>
+    </w:p>
+    <w:p>
+      <w:pPr>
+        <w:spacing w:after="0" w:line="240" w:lineRule="auto"/>
+        <w:rPr>
+          <w:rFonts w:ascii="Consolas" w:hAnsi="Consolas" w:cs="Consolas"/>
+          <w:sz w:val="24"/>
+          <w:szCs w:val="24"/>
+          <w:lang w:val="en-US"/>
+        </w:rPr>
+      </w:pPr>
+      <w:proofErr w:type="spellStart"/>
+      <w:proofErr w:type="gramStart"/>
+      <w:r>
+        <w:rPr>
+          <w:rFonts w:ascii="Consolas" w:hAnsi="Consolas" w:cs="Consolas"/>
+          <w:i/>
+          <w:sz w:val="24"/>
+          <w:szCs w:val="24"/>
+          <w:lang w:val="en-US"/>
+        </w:rPr>
+        <w:t>int</w:t>
+      </w:r>
+      <w:proofErr w:type="spellEnd"/>
+      <w:proofErr w:type="gramEnd"/>
+      <w:r>
+        <w:rPr>
+          <w:rFonts w:ascii="Consolas" w:hAnsi="Consolas" w:cs="Consolas"/>
+          <w:sz w:val="24"/>
+          <w:szCs w:val="24"/>
+          <w:lang w:val="en-US"/>
+        </w:rPr>
+        <w:t xml:space="preserve"> </w:t>
+      </w:r>
+      <w:proofErr w:type="spellStart"/>
+      <w:r>
+        <w:rPr>
+          <w:rFonts w:ascii="Consolas" w:hAnsi="Consolas" w:cs="Consolas"/>
+          <w:sz w:val="24"/>
+          <w:szCs w:val="24"/>
+          <w:lang w:val="en-US"/>
+        </w:rPr>
+        <w:t>clustering_minPts</w:t>
+      </w:r>
+      <w:proofErr w:type="spellEnd"/>
+      <w:r>
+        <w:rPr>
+          <w:rFonts w:ascii="Consolas" w:hAnsi="Consolas" w:cs="Consolas"/>
+          <w:sz w:val="24"/>
+          <w:szCs w:val="24"/>
+          <w:lang w:val="en-US"/>
+        </w:rPr>
+        <w:t>,</w:t>
+      </w:r>
+    </w:p>
+    <w:p>
+      <w:pPr>
+        <w:spacing w:after="0" w:line="240" w:lineRule="auto"/>
+        <w:rPr>
+          <w:rFonts w:ascii="Consolas" w:hAnsi="Consolas" w:cs="Consolas"/>
+          <w:sz w:val="24"/>
+          <w:szCs w:val="24"/>
+          <w:lang w:val="en-US"/>
+        </w:rPr>
+      </w:pPr>
+      <w:proofErr w:type="gramStart"/>
+      <w:r>
+        <w:rPr>
+          <w:rFonts w:ascii="Consolas" w:hAnsi="Consolas" w:cs="Consolas"/>
+          <w:i/>
+          <w:sz w:val="24"/>
+          <w:szCs w:val="24"/>
+          <w:lang w:val="en-US"/>
+        </w:rPr>
+        <w:t>double</w:t>
+      </w:r>
+      <w:proofErr w:type="gramEnd"/>
+      <w:r>
+        <w:rPr>
+          <w:rFonts w:ascii="Consolas" w:hAnsi="Consolas" w:cs="Consolas"/>
+          <w:sz w:val="24"/>
+          <w:szCs w:val="24"/>
+          <w:lang w:val="en-US"/>
+        </w:rPr>
+        <w:t xml:space="preserve"> </w:t>
+      </w:r>
+      <w:proofErr w:type="spellStart"/>
+      <w:r>
+        <w:rPr>
+          <w:rFonts w:ascii="Consolas" w:hAnsi="Consolas" w:cs="Consolas"/>
+          <w:sz w:val="24"/>
+          <w:szCs w:val="24"/>
+          <w:lang w:val="en-US"/>
+        </w:rPr>
+        <w:t>min_rdp_eps</w:t>
+      </w:r>
+      <w:proofErr w:type="spellEnd"/>
+      <w:r>
+        <w:rPr>
+          <w:rFonts w:ascii="Consolas" w:hAnsi="Consolas" w:cs="Consolas"/>
+          <w:sz w:val="24"/>
+          <w:szCs w:val="24"/>
+          <w:lang w:val="en-US"/>
+        </w:rPr>
+        <w:t>,</w:t>
+      </w:r>
+    </w:p>
+    <w:p>
+      <w:pPr>
+        <w:spacing w:after="0" w:line="240" w:lineRule="auto"/>
+        <w:rPr>
+          <w:rFonts w:ascii="Consolas" w:hAnsi="Consolas" w:cs="Consolas"/>
+          <w:sz w:val="24"/>
+          <w:szCs w:val="24"/>
+          <w:lang w:val="en-US"/>
+        </w:rPr>
+      </w:pPr>
+      <w:proofErr w:type="gramStart"/>
+      <w:r>
+        <w:rPr>
+          <w:rFonts w:ascii="Consolas" w:hAnsi="Consolas" w:cs="Consolas"/>
+          <w:i/>
+          <w:sz w:val="24"/>
+          <w:szCs w:val="24"/>
+          <w:lang w:val="en-US"/>
+        </w:rPr>
+        <w:t>double</w:t>
+      </w:r>
+      <w:proofErr w:type="gramEnd"/>
+      <w:r>
+        <w:rPr>
+          <w:rFonts w:ascii="Consolas" w:hAnsi="Consolas" w:cs="Consolas"/>
+          <w:sz w:val="24"/>
+          <w:szCs w:val="24"/>
+          <w:lang w:val="en-US"/>
+        </w:rPr>
+        <w:t xml:space="preserve"> </w:t>
+      </w:r>
+      <w:proofErr w:type="spellStart"/>
+      <w:r>
+        <w:rPr>
+          <w:rFonts w:ascii="Consolas" w:hAnsi="Consolas" w:cs="Consolas"/>
+          <w:sz w:val="24"/>
+          <w:szCs w:val="24"/>
+          <w:lang w:val="en-US"/>
+        </w:rPr>
+        <w:t>max_dist</w:t>
+      </w:r>
+      <w:proofErr w:type="spellEnd"/>
+      <w:r>
+        <w:rPr>
+          <w:rFonts w:ascii="Consolas" w:hAnsi="Consolas" w:cs="Consolas"/>
+          <w:sz w:val="24"/>
+          <w:szCs w:val="24"/>
+          <w:lang w:val="en-US"/>
+        </w:rPr>
+        <w:t>,</w:t>
+      </w:r>
+    </w:p>
+    <w:p>
+      <w:pPr>
+        <w:spacing w:after="0" w:line="240" w:lineRule="auto"/>
+        <w:rPr>
+          <w:rFonts w:ascii="Consolas" w:hAnsi="Consolas" w:cs="Consolas"/>
+          <w:sz w:val="24"/>
+          <w:szCs w:val="24"/>
+          <w:lang w:val="en-US"/>
+        </w:rPr>
+      </w:pPr>
+      <w:proofErr w:type="spellStart"/>
+      <w:proofErr w:type="gramStart"/>
+      <w:r>
+        <w:rPr>
+          <w:rFonts w:ascii="Consolas" w:hAnsi="Consolas" w:cs="Consolas"/>
+          <w:i/>
+          <w:sz w:val="24"/>
+          <w:szCs w:val="24"/>
+          <w:lang w:val="en-US"/>
+        </w:rPr>
+        <w:t>int</w:t>
+      </w:r>
+      <w:proofErr w:type="spellEnd"/>
+      <w:proofErr w:type="gramEnd"/>
+      <w:r>
+        <w:rPr>
+          <w:rFonts w:ascii="Consolas" w:hAnsi="Consolas" w:cs="Consolas"/>
+          <w:sz w:val="24"/>
+          <w:szCs w:val="24"/>
+          <w:lang w:val="en-US"/>
+        </w:rPr>
+        <w:t xml:space="preserve"> </w:t>
+      </w:r>
+      <w:proofErr w:type="spellStart"/>
+      <w:r>
+        <w:rPr>
+          <w:rFonts w:ascii="Consolas" w:hAnsi="Consolas" w:cs="Consolas"/>
+          <w:sz w:val="24"/>
+          <w:szCs w:val="24"/>
+          <w:lang w:val="en-US"/>
+        </w:rPr>
+        <w:t>mi</w:t>
+      </w:r>
+      <w:r>
+        <w:rPr>
+          <w:rFonts w:ascii="Consolas" w:hAnsi="Consolas" w:cs="Consolas"/>
+          <w:sz w:val="24"/>
+          <w:szCs w:val="24"/>
+          <w:lang w:val="en-US"/>
+        </w:rPr>
+        <w:t>n_part_size</w:t>
+      </w:r>
+      <w:proofErr w:type="spellEnd"/>
+      <w:r>
+        <w:rPr>
+          <w:rFonts w:ascii="Consolas" w:hAnsi="Consolas" w:cs="Consolas"/>
+          <w:sz w:val="24"/>
+          <w:szCs w:val="24"/>
+          <w:lang w:val="en-US"/>
+        </w:rPr>
+        <w:t>,</w:t>
+      </w:r>
+    </w:p>
+    <w:p>
+      <w:pPr>
+        <w:spacing w:after="0" w:line="240" w:lineRule="auto"/>
+        <w:rPr>
+          <w:rFonts w:ascii="Consolas" w:hAnsi="Consolas" w:cs="Consolas"/>
+          <w:sz w:val="24"/>
+          <w:szCs w:val="24"/>
+          <w:lang w:val="en-US"/>
+        </w:rPr>
+      </w:pPr>
+      <w:proofErr w:type="gramStart"/>
+      <w:r>
+        <w:rPr>
+          <w:rFonts w:ascii="Consolas" w:hAnsi="Consolas" w:cs="Consolas"/>
+          <w:i/>
+          <w:sz w:val="24"/>
+          <w:szCs w:val="24"/>
+          <w:lang w:val="en-US"/>
+        </w:rPr>
+        <w:t>double</w:t>
+      </w:r>
+      <w:proofErr w:type="gramEnd"/>
+      <w:r>
+        <w:rPr>
+          <w:rFonts w:ascii="Consolas" w:hAnsi="Consolas" w:cs="Consolas"/>
+          <w:sz w:val="24"/>
+          <w:szCs w:val="24"/>
+          <w:lang w:val="en-US"/>
+        </w:rPr>
+        <w:t xml:space="preserve"> </w:t>
+      </w:r>
+      <w:proofErr w:type="spellStart"/>
+      <w:r>
+        <w:rPr>
+          <w:rFonts w:ascii="Consolas" w:hAnsi="Consolas" w:cs="Consolas"/>
+          <w:sz w:val="24"/>
+          <w:szCs w:val="24"/>
+          <w:lang w:val="en-US"/>
+        </w:rPr>
+        <w:t>merge_dist</w:t>
+      </w:r>
+      <w:proofErr w:type="spellEnd"/>
+      <w:r>
+        <w:rPr>
+          <w:rFonts w:ascii="Consolas" w:hAnsi="Consolas" w:cs="Consolas"/>
+          <w:sz w:val="24"/>
+          <w:szCs w:val="24"/>
+          <w:lang w:val="en-US"/>
+        </w:rPr>
+        <w:t>,</w:t>
+      </w:r>
+    </w:p>
+    <w:p>
+      <w:pPr>
+        <w:spacing w:after="0" w:line="240" w:lineRule="auto"/>
+        <w:rPr>
+          <w:rFonts w:ascii="Consolas" w:hAnsi="Consolas" w:cs="Consolas"/>
+          <w:sz w:val="24"/>
+          <w:szCs w:val="24"/>
+          <w:lang w:val="en-US"/>
+        </w:rPr>
+      </w:pPr>
+      <w:proofErr w:type="gramStart"/>
+      <w:r>
+        <w:rPr>
+          <w:rFonts w:ascii="Consolas" w:hAnsi="Consolas" w:cs="Consolas"/>
+          <w:i/>
+          <w:sz w:val="24"/>
+          <w:szCs w:val="24"/>
+          <w:lang w:val="en-US"/>
+        </w:rPr>
+        <w:t>double</w:t>
+      </w:r>
+      <w:proofErr w:type="gramEnd"/>
+      <w:r>
+        <w:rPr>
+          <w:rFonts w:ascii="Consolas" w:hAnsi="Consolas" w:cs="Consolas"/>
+          <w:sz w:val="24"/>
+          <w:szCs w:val="24"/>
+          <w:lang w:val="en-US"/>
+        </w:rPr>
+        <w:t xml:space="preserve"> </w:t>
+      </w:r>
+      <w:proofErr w:type="spellStart"/>
+      <w:r>
+        <w:rPr>
+          <w:rFonts w:ascii="Consolas" w:hAnsi="Consolas" w:cs="Consolas"/>
+          <w:sz w:val="24"/>
+          <w:szCs w:val="24"/>
+          <w:lang w:val="en-US"/>
+        </w:rPr>
+        <w:t>merge_angle</w:t>
+      </w:r>
+      <w:proofErr w:type="spellEnd"/>
+      <w:r>
+        <w:rPr>
+          <w:rFonts w:ascii="Consolas" w:hAnsi="Consolas" w:cs="Consolas"/>
+          <w:sz w:val="24"/>
+          <w:szCs w:val="24"/>
+          <w:lang w:val="en-US"/>
+        </w:rPr>
+        <w:t>,</w:t>
+      </w:r>
+    </w:p>
+    <w:p>
+      <w:pPr>
+        <w:spacing w:after="0" w:line="240" w:lineRule="auto"/>
+        <w:rPr>
+          <w:rFonts w:ascii="Consolas" w:hAnsi="Consolas" w:cs="Consolas"/>
+          <w:sz w:val="24"/>
+          <w:szCs w:val="24"/>
+          <w:lang w:val="en-US"/>
+        </w:rPr>
+      </w:pPr>
+      <w:proofErr w:type="spellStart"/>
+      <w:proofErr w:type="gramStart"/>
+      <w:r>
+        <w:rPr>
+          <w:rFonts w:ascii="Consolas" w:hAnsi="Consolas" w:cs="Consolas"/>
+          <w:i/>
+          <w:sz w:val="24"/>
+          <w:szCs w:val="24"/>
+          <w:lang w:val="en-US"/>
+        </w:rPr>
+        <w:t>int</w:t>
+      </w:r>
+      <w:proofErr w:type="spellEnd"/>
+      <w:proofErr w:type="gramEnd"/>
+      <w:r>
+        <w:rPr>
+          <w:rFonts w:ascii="Consolas" w:hAnsi="Consolas" w:cs="Consolas"/>
+          <w:sz w:val="24"/>
+          <w:szCs w:val="24"/>
+          <w:lang w:val="en-US"/>
+        </w:rPr>
+        <w:t xml:space="preserve"> </w:t>
+      </w:r>
+      <w:proofErr w:type="spellStart"/>
+      <w:r>
+        <w:rPr>
+          <w:rFonts w:ascii="Consolas" w:hAnsi="Consolas" w:cs="Consolas"/>
+          <w:sz w:val="24"/>
+          <w:szCs w:val="24"/>
+          <w:lang w:val="en-US"/>
+        </w:rPr>
+        <w:t>fil</w:t>
+      </w:r>
+      <w:r>
+        <w:rPr>
+          <w:rFonts w:ascii="Consolas" w:hAnsi="Consolas" w:cs="Consolas"/>
+          <w:sz w:val="24"/>
+          <w:szCs w:val="24"/>
+          <w:lang w:val="en-US"/>
+        </w:rPr>
+        <w:t>ter_kN</w:t>
+      </w:r>
+      <w:proofErr w:type="spellEnd"/>
+      <w:r>
+        <w:rPr>
+          <w:rFonts w:ascii="Consolas" w:hAnsi="Consolas" w:cs="Consolas"/>
+          <w:sz w:val="24"/>
+          <w:szCs w:val="24"/>
+          <w:lang w:val="en-US"/>
+        </w:rPr>
+        <w:t>,</w:t>
+      </w:r>
+    </w:p>
+    <w:p>
+      <w:pPr>
+        <w:spacing w:after="0" w:line="240" w:lineRule="auto"/>
+        <w:rPr>
+          <w:rFonts w:ascii="Consolas" w:hAnsi="Consolas" w:cs="Consolas"/>
+          <w:sz w:val="24"/>
+          <w:szCs w:val="24"/>
+          <w:lang w:val="en-US"/>
+        </w:rPr>
+      </w:pPr>
+      <w:proofErr w:type="gramStart"/>
+      <w:r>
+        <w:rPr>
+          <w:rFonts w:ascii="Consolas" w:hAnsi="Consolas" w:cs="Consolas"/>
+          <w:i/>
+          <w:sz w:val="24"/>
+          <w:szCs w:val="24"/>
+          <w:lang w:val="en-US"/>
+        </w:rPr>
+        <w:t>double</w:t>
+      </w:r>
+      <w:proofErr w:type="gramEnd"/>
+      <w:r>
+        <w:rPr>
+          <w:rFonts w:ascii="Consolas" w:hAnsi="Consolas" w:cs="Consolas"/>
+          <w:sz w:val="24"/>
+          <w:szCs w:val="24"/>
+          <w:lang w:val="en-US"/>
+        </w:rPr>
+        <w:t xml:space="preserve"> </w:t>
+      </w:r>
+      <w:proofErr w:type="spellStart"/>
+      <w:r>
+        <w:rPr>
+          <w:rFonts w:ascii="Consolas" w:hAnsi="Consolas" w:cs="Consolas"/>
+          <w:sz w:val="24"/>
+          <w:szCs w:val="24"/>
+          <w:lang w:val="en-US"/>
+        </w:rPr>
+        <w:t>filter_treshold</w:t>
+      </w:r>
+      <w:proofErr w:type="spellEnd"/>
+      <w:r>
+        <w:rPr>
+          <w:rFonts w:ascii="Consolas" w:hAnsi="Consolas" w:cs="Consolas"/>
+          <w:sz w:val="24"/>
+          <w:szCs w:val="24"/>
+          <w:lang w:val="en-US"/>
+        </w:rPr>
+        <w:t>,</w:t>
+      </w:r>
+    </w:p>
+    <w:p>
+      <w:pPr>
+        <w:spacing w:after="0" w:line="240" w:lineRule="auto"/>
+        <w:rPr>
+          <w:rFonts w:ascii="Consolas" w:hAnsi="Consolas" w:cs="Consolas"/>
+          <w:sz w:val="24"/>
+          <w:szCs w:val="24"/>
+          <w:lang w:val="en-US"/>
+        </w:rPr>
+      </w:pPr>
+      <w:proofErr w:type="gramStart"/>
+      <w:r>
+        <w:rPr>
+          <w:rFonts w:ascii="Consolas" w:hAnsi="Consolas" w:cs="Consolas"/>
+          <w:i/>
+          <w:sz w:val="24"/>
+          <w:szCs w:val="24"/>
+          <w:lang w:val="en-US"/>
+        </w:rPr>
+        <w:t>double</w:t>
+      </w:r>
+      <w:proofErr w:type="gramEnd"/>
+      <w:r>
+        <w:rPr>
+          <w:rFonts w:ascii="Consolas" w:hAnsi="Consolas" w:cs="Consolas"/>
+          <w:i/>
+          <w:sz w:val="24"/>
+          <w:szCs w:val="24"/>
+          <w:lang w:val="en-US"/>
+        </w:rPr>
+        <w:t>**&amp;</w:t>
+      </w:r>
+      <w:r>
+        <w:rPr>
+          <w:rFonts w:ascii="Consolas" w:hAnsi="Consolas" w:cs="Consolas"/>
+          <w:sz w:val="24"/>
+          <w:szCs w:val="24"/>
+          <w:lang w:val="en-US"/>
+        </w:rPr>
+        <w:t xml:space="preserve"> output,</w:t>
+      </w:r>
+    </w:p>
+    <w:p>
+      <w:pPr>
+        <w:spacing w:after="0" w:line="240" w:lineRule="auto"/>
+        <w:rPr>
+          <w:rFonts w:ascii="Consolas" w:hAnsi="Consolas" w:cs="Consolas"/>
+          <w:sz w:val="24"/>
+          <w:szCs w:val="24"/>
+          <w:lang w:val="en-US"/>
+        </w:rPr>
+      </w:pPr>
+      <w:proofErr w:type="spellStart"/>
+      <w:proofErr w:type="gramStart"/>
+      <w:r>
+        <w:rPr>
+          <w:rFonts w:ascii="Consolas" w:hAnsi="Consolas" w:cs="Consolas"/>
+          <w:i/>
+          <w:sz w:val="24"/>
+          <w:szCs w:val="24"/>
+          <w:lang w:val="en-US"/>
+        </w:rPr>
+        <w:t>int</w:t>
+      </w:r>
+      <w:proofErr w:type="spellEnd"/>
+      <w:proofErr w:type="gramEnd"/>
+      <w:r>
+        <w:rPr>
+          <w:rFonts w:ascii="Consolas" w:hAnsi="Consolas" w:cs="Consolas"/>
+          <w:i/>
+          <w:sz w:val="24"/>
+          <w:szCs w:val="24"/>
+          <w:lang w:val="en-US"/>
+        </w:rPr>
+        <w:t>&amp;</w:t>
+      </w:r>
+      <w:r>
+        <w:rPr>
+          <w:rFonts w:ascii="Consolas" w:hAnsi="Consolas" w:cs="Consolas"/>
+          <w:sz w:val="24"/>
+          <w:szCs w:val="24"/>
+          <w:lang w:val="en-US"/>
+        </w:rPr>
+        <w:t xml:space="preserve"> </w:t>
+      </w:r>
+      <w:proofErr w:type="spellStart"/>
+      <w:r>
+        <w:rPr>
+          <w:rFonts w:ascii="Consolas" w:hAnsi="Consolas" w:cs="Consolas"/>
+          <w:sz w:val="24"/>
+          <w:szCs w:val="24"/>
+          <w:lang w:val="en-US"/>
+        </w:rPr>
+        <w:t>clusters_size</w:t>
+      </w:r>
+      <w:proofErr w:type="spellEnd"/>
+      <w:r>
+        <w:rPr>
+          <w:rFonts w:ascii="Consolas" w:hAnsi="Consolas" w:cs="Consolas"/>
+          <w:sz w:val="24"/>
+          <w:szCs w:val="24"/>
+          <w:lang w:val="en-US"/>
+        </w:rPr>
+        <w:t>)</w:t>
+      </w:r>
+    </w:p>
+    <w:p>
+      <w:pPr>
+        <w:spacing w:after="0" w:line="240" w:lineRule="auto"/>
+        <w:rPr>
+          <w:rFonts w:ascii="Consolas" w:hAnsi="Consolas" w:cs="Consolas"/>
+          <w:sz w:val="24"/>
+          <w:szCs w:val="24"/>
+          <w:lang w:val="en-US"/>
+        </w:rPr>
+      </w:pPr>
+    </w:p>
+    <w:p>
+      <w:pPr>
+        <w:spacing w:after="0" w:line="240" w:lineRule="auto"/>
+        <w:rPr>
+          <w:rFonts w:ascii="Consolas" w:hAnsi="Consolas" w:cs="Consolas"/>
+          <w:sz w:val="24"/>
+          <w:szCs w:val="24"/>
+          <w:lang w:val="en-US"/>
+        </w:rPr>
+      </w:pPr>
+    </w:p>
+    <w:p>
+      <w:pPr>
+        <w:spacing w:line="240" w:lineRule="auto"/>
+        <w:rPr>
+          <w:rFonts w:ascii="Times New Roman" w:hAnsi="Times New Roman" w:cs="Times New Roman"/>
+          <w:b/>
+          <w:sz w:val="24"/>
+          <w:szCs w:val="24"/>
+          <w:lang w:val="en-US"/>
+        </w:rPr>
+      </w:pPr>
+      <w:r>
+        <w:rPr>
+          <w:rFonts w:ascii="Times New Roman" w:hAnsi="Times New Roman" w:cs="Times New Roman"/>
+          <w:b/>
+          <w:sz w:val="24"/>
+          <w:szCs w:val="24"/>
+          <w:lang w:val="en-US"/>
+        </w:rPr>
+        <w:t xml:space="preserve">3.2 </w:t>
+      </w:r>
+      <w:proofErr w:type="spellStart"/>
+      <w:r>
+        <w:rPr>
+          <w:rFonts w:ascii="Times New Roman" w:hAnsi="Times New Roman" w:cs="Times New Roman"/>
+          <w:b/>
+          <w:sz w:val="24"/>
+          <w:szCs w:val="24"/>
+          <w:lang w:val="en-US"/>
+        </w:rPr>
+        <w:t>basmLineExtractor</w:t>
+      </w:r>
+      <w:proofErr w:type="spellEnd"/>
+    </w:p>
+    <w:p>
+      <w:pPr>
+        <w:spacing w:after="0" w:line="240" w:lineRule="auto"/>
+        <w:rPr>
+          <w:rFonts w:ascii="Consolas" w:hAnsi="Consolas" w:cs="Consolas"/>
+          <w:sz w:val="24"/>
+          <w:szCs w:val="24"/>
+          <w:lang w:val="en-US"/>
+        </w:rPr>
+      </w:pPr>
+      <w:proofErr w:type="gramStart"/>
+      <w:r>
+        <w:rPr>
+          <w:rFonts w:ascii="Consolas" w:hAnsi="Consolas" w:cs="Consolas"/>
+          <w:i/>
+          <w:sz w:val="24"/>
+          <w:szCs w:val="24"/>
+          <w:lang w:val="en-US"/>
+        </w:rPr>
+        <w:t>void</w:t>
+      </w:r>
+      <w:proofErr w:type="gramEnd"/>
+      <w:r>
+        <w:rPr>
+          <w:rFonts w:ascii="Consolas" w:hAnsi="Consolas" w:cs="Consolas"/>
+          <w:sz w:val="24"/>
+          <w:szCs w:val="24"/>
+          <w:lang w:val="en-US"/>
+        </w:rPr>
+        <w:t xml:space="preserve"> </w:t>
+      </w:r>
+      <w:proofErr w:type="spellStart"/>
+      <w:r>
+        <w:rPr>
+          <w:rFonts w:ascii="Consolas" w:hAnsi="Consolas" w:cs="Consolas"/>
+          <w:sz w:val="24"/>
+          <w:szCs w:val="24"/>
+          <w:lang w:val="en-US"/>
+        </w:rPr>
+        <w:t>b</w:t>
+      </w:r>
+      <w:r>
+        <w:rPr>
+          <w:rFonts w:ascii="Consolas" w:hAnsi="Consolas" w:cs="Consolas"/>
+          <w:sz w:val="24"/>
+          <w:szCs w:val="24"/>
+          <w:lang w:val="en-US"/>
+        </w:rPr>
+        <w:t>asmLineExtractor</w:t>
+      </w:r>
+      <w:proofErr w:type="spellEnd"/>
+      <w:r>
+        <w:rPr>
+          <w:rFonts w:ascii="Consolas" w:hAnsi="Consolas" w:cs="Consolas"/>
+          <w:sz w:val="24"/>
+          <w:szCs w:val="24"/>
+          <w:lang w:val="en-US"/>
+        </w:rPr>
+        <w:t>(double* input,</w:t>
+      </w:r>
+    </w:p>
+    <w:p>
+      <w:pPr>
+        <w:spacing w:after="0" w:line="240" w:lineRule="auto"/>
+        <w:rPr>
+          <w:rFonts w:ascii="Consolas" w:hAnsi="Consolas" w:cs="Consolas"/>
+          <w:sz w:val="24"/>
+          <w:szCs w:val="24"/>
+          <w:lang w:val="en-US"/>
+        </w:rPr>
+      </w:pPr>
+      <w:proofErr w:type="spellStart"/>
+      <w:proofErr w:type="gramStart"/>
+      <w:r>
+        <w:rPr>
+          <w:rFonts w:ascii="Consolas" w:hAnsi="Consolas" w:cs="Consolas"/>
+          <w:i/>
+          <w:sz w:val="24"/>
+          <w:szCs w:val="24"/>
+          <w:lang w:val="en-US"/>
+        </w:rPr>
+        <w:t>int</w:t>
+      </w:r>
+      <w:proofErr w:type="spellEnd"/>
+      <w:proofErr w:type="gramEnd"/>
+      <w:r>
+        <w:rPr>
+          <w:rFonts w:ascii="Consolas" w:hAnsi="Consolas" w:cs="Consolas"/>
+          <w:sz w:val="24"/>
+          <w:szCs w:val="24"/>
+          <w:lang w:val="en-US"/>
+        </w:rPr>
+        <w:t xml:space="preserve"> </w:t>
+      </w:r>
+      <w:proofErr w:type="spellStart"/>
+      <w:r>
+        <w:rPr>
+          <w:rFonts w:ascii="Consolas" w:hAnsi="Consolas" w:cs="Consolas"/>
+          <w:sz w:val="24"/>
+          <w:szCs w:val="24"/>
+          <w:lang w:val="en-US"/>
+        </w:rPr>
+        <w:t>statistical_kn</w:t>
+      </w:r>
+      <w:proofErr w:type="spellEnd"/>
+      <w:r>
+        <w:rPr>
+          <w:rFonts w:ascii="Consolas" w:hAnsi="Consolas" w:cs="Consolas"/>
+          <w:sz w:val="24"/>
+          <w:szCs w:val="24"/>
+          <w:lang w:val="en-US"/>
+        </w:rPr>
+        <w:t>,</w:t>
+      </w:r>
+    </w:p>
+    <w:p>
+      <w:pPr>
+        <w:spacing w:after="0" w:line="240" w:lineRule="auto"/>
+        <w:rPr>
+          <w:rFonts w:ascii="Consolas" w:hAnsi="Consolas" w:cs="Consolas"/>
+          <w:sz w:val="24"/>
+          <w:szCs w:val="24"/>
+          <w:lang w:val="en-US"/>
+        </w:rPr>
+      </w:pPr>
+      <w:proofErr w:type="gramStart"/>
+      <w:r>
+        <w:rPr>
+          <w:rFonts w:ascii="Consolas" w:hAnsi="Consolas" w:cs="Consolas"/>
+          <w:i/>
+          <w:sz w:val="24"/>
+          <w:szCs w:val="24"/>
+          <w:lang w:val="en-US"/>
+        </w:rPr>
+        <w:t>double</w:t>
+      </w:r>
+      <w:proofErr w:type="gramEnd"/>
+      <w:r>
+        <w:rPr>
+          <w:rFonts w:ascii="Consolas" w:hAnsi="Consolas" w:cs="Consolas"/>
+          <w:sz w:val="24"/>
+          <w:szCs w:val="24"/>
+          <w:lang w:val="en-US"/>
+        </w:rPr>
+        <w:t xml:space="preserve"> </w:t>
+      </w:r>
+      <w:proofErr w:type="spellStart"/>
+      <w:r>
+        <w:rPr>
+          <w:rFonts w:ascii="Consolas" w:hAnsi="Consolas" w:cs="Consolas"/>
+          <w:sz w:val="24"/>
+          <w:szCs w:val="24"/>
+          <w:lang w:val="en-US"/>
+        </w:rPr>
+        <w:t>statistical_t</w:t>
+      </w:r>
+      <w:r>
+        <w:rPr>
+          <w:rFonts w:ascii="Consolas" w:hAnsi="Consolas" w:cs="Consolas"/>
+          <w:sz w:val="24"/>
+          <w:szCs w:val="24"/>
+          <w:lang w:val="en-US"/>
+        </w:rPr>
+        <w:t>hreashold</w:t>
+      </w:r>
+      <w:proofErr w:type="spellEnd"/>
+      <w:r>
+        <w:rPr>
+          <w:rFonts w:ascii="Consolas" w:hAnsi="Consolas" w:cs="Consolas"/>
+          <w:sz w:val="24"/>
+          <w:szCs w:val="24"/>
+          <w:lang w:val="en-US"/>
+        </w:rPr>
+        <w:t>,</w:t>
+      </w:r>
+    </w:p>
+    <w:p>
+      <w:pPr>
+        <w:spacing w:after="0" w:line="240" w:lineRule="auto"/>
+        <w:rPr>
+          <w:rFonts w:ascii="Consolas" w:hAnsi="Consolas" w:cs="Consolas"/>
+          <w:sz w:val="24"/>
+          <w:szCs w:val="24"/>
+          <w:lang w:val="en-US"/>
+        </w:rPr>
+      </w:pPr>
+      <w:proofErr w:type="spellStart"/>
+      <w:proofErr w:type="gramStart"/>
+      <w:r>
+        <w:rPr>
+          <w:rFonts w:ascii="Consolas" w:hAnsi="Consolas" w:cs="Consolas"/>
+          <w:i/>
+          <w:sz w:val="24"/>
+          <w:szCs w:val="24"/>
+          <w:lang w:val="en-US"/>
+        </w:rPr>
+        <w:t>int</w:t>
+      </w:r>
+      <w:proofErr w:type="spellEnd"/>
+      <w:proofErr w:type="gramEnd"/>
+      <w:r>
+        <w:rPr>
+          <w:rFonts w:ascii="Consolas" w:hAnsi="Consolas" w:cs="Consolas"/>
+          <w:sz w:val="24"/>
+          <w:szCs w:val="24"/>
+          <w:lang w:val="en-US"/>
+        </w:rPr>
+        <w:t xml:space="preserve"> </w:t>
+      </w:r>
+      <w:proofErr w:type="spellStart"/>
+      <w:r>
+        <w:rPr>
+          <w:rFonts w:ascii="Consolas" w:hAnsi="Consolas" w:cs="Consolas"/>
+          <w:sz w:val="24"/>
+          <w:szCs w:val="24"/>
+          <w:lang w:val="en-US"/>
+        </w:rPr>
+        <w:t>min_segm_points</w:t>
+      </w:r>
+      <w:proofErr w:type="spellEnd"/>
+      <w:r>
+        <w:rPr>
+          <w:rFonts w:ascii="Consolas" w:hAnsi="Consolas" w:cs="Consolas"/>
+          <w:sz w:val="24"/>
+          <w:szCs w:val="24"/>
+          <w:lang w:val="en-US"/>
+        </w:rPr>
+        <w:t>,</w:t>
+      </w:r>
+    </w:p>
+    <w:p>
+      <w:pPr>
+        <w:spacing w:after="0" w:line="240" w:lineRule="auto"/>
+        <w:rPr>
+          <w:rFonts w:ascii="Consolas" w:hAnsi="Consolas" w:cs="Consolas"/>
+          <w:sz w:val="24"/>
+          <w:szCs w:val="24"/>
+          <w:lang w:val="en-US"/>
+        </w:rPr>
+      </w:pPr>
+      <w:proofErr w:type="gramStart"/>
+      <w:r>
+        <w:rPr>
+          <w:rFonts w:ascii="Consolas" w:hAnsi="Consolas" w:cs="Consolas"/>
+          <w:i/>
+          <w:sz w:val="24"/>
+          <w:szCs w:val="24"/>
+          <w:lang w:val="en-US"/>
+        </w:rPr>
+        <w:t>double</w:t>
+      </w:r>
+      <w:proofErr w:type="gramEnd"/>
+      <w:r>
+        <w:rPr>
+          <w:rFonts w:ascii="Consolas" w:hAnsi="Consolas" w:cs="Consolas"/>
+          <w:sz w:val="24"/>
+          <w:szCs w:val="24"/>
+          <w:lang w:val="en-US"/>
+        </w:rPr>
+        <w:t xml:space="preserve"> </w:t>
+      </w:r>
+      <w:proofErr w:type="spellStart"/>
+      <w:r>
+        <w:rPr>
+          <w:rFonts w:ascii="Consolas" w:hAnsi="Consolas" w:cs="Consolas"/>
+          <w:sz w:val="24"/>
+          <w:szCs w:val="24"/>
+          <w:lang w:val="en-US"/>
+        </w:rPr>
+        <w:t>max_dist_diff</w:t>
+      </w:r>
+      <w:proofErr w:type="spellEnd"/>
+      <w:r>
+        <w:rPr>
+          <w:rFonts w:ascii="Consolas" w:hAnsi="Consolas" w:cs="Consolas"/>
+          <w:sz w:val="24"/>
+          <w:szCs w:val="24"/>
+          <w:lang w:val="en-US"/>
+        </w:rPr>
+        <w:t>,</w:t>
+      </w:r>
+    </w:p>
+    <w:p>
+      <w:pPr>
+        <w:spacing w:after="0" w:line="240" w:lineRule="auto"/>
+        <w:rPr>
+          <w:rFonts w:ascii="Consolas" w:hAnsi="Consolas" w:cs="Consolas"/>
+          <w:sz w:val="24"/>
+          <w:szCs w:val="24"/>
+          <w:lang w:val="en-US"/>
+        </w:rPr>
+      </w:pPr>
+      <w:proofErr w:type="spellStart"/>
+      <w:proofErr w:type="gramStart"/>
+      <w:r>
+        <w:rPr>
+          <w:rFonts w:ascii="Consolas" w:hAnsi="Consolas" w:cs="Consolas"/>
+          <w:i/>
+          <w:sz w:val="24"/>
+          <w:szCs w:val="24"/>
+          <w:lang w:val="en-US"/>
+        </w:rPr>
+        <w:t>int</w:t>
+      </w:r>
+      <w:proofErr w:type="spellEnd"/>
+      <w:proofErr w:type="gramEnd"/>
+      <w:r>
+        <w:rPr>
+          <w:rFonts w:ascii="Consolas" w:hAnsi="Consolas" w:cs="Consolas"/>
+          <w:sz w:val="24"/>
+          <w:szCs w:val="24"/>
+          <w:lang w:val="en-US"/>
+        </w:rPr>
+        <w:t xml:space="preserve"> </w:t>
+      </w:r>
+      <w:proofErr w:type="spellStart"/>
+      <w:r>
+        <w:rPr>
+          <w:rFonts w:ascii="Consolas" w:hAnsi="Consolas" w:cs="Consolas"/>
+          <w:sz w:val="24"/>
+          <w:szCs w:val="24"/>
+          <w:lang w:val="en-US"/>
+        </w:rPr>
+        <w:t>rmed_window_size</w:t>
+      </w:r>
+      <w:proofErr w:type="spellEnd"/>
+      <w:r>
+        <w:rPr>
+          <w:rFonts w:ascii="Consolas" w:hAnsi="Consolas" w:cs="Consolas"/>
+          <w:sz w:val="24"/>
+          <w:szCs w:val="24"/>
+          <w:lang w:val="en-US"/>
+        </w:rPr>
+        <w:t>,</w:t>
+      </w:r>
+    </w:p>
+    <w:p>
+      <w:pPr>
+        <w:spacing w:after="0" w:line="240" w:lineRule="auto"/>
+        <w:rPr>
+          <w:rFonts w:ascii="Consolas" w:hAnsi="Consolas" w:cs="Consolas"/>
+          <w:sz w:val="24"/>
+          <w:szCs w:val="24"/>
+          <w:lang w:val="en-US"/>
+        </w:rPr>
+      </w:pPr>
+      <w:proofErr w:type="spellStart"/>
+      <w:proofErr w:type="gramStart"/>
+      <w:r>
+        <w:rPr>
+          <w:rFonts w:ascii="Consolas" w:hAnsi="Consolas" w:cs="Consolas"/>
+          <w:i/>
+          <w:sz w:val="24"/>
+          <w:szCs w:val="24"/>
+          <w:lang w:val="en-US"/>
+        </w:rPr>
+        <w:t>int</w:t>
+      </w:r>
+      <w:proofErr w:type="spellEnd"/>
+      <w:proofErr w:type="gramEnd"/>
+      <w:r>
+        <w:rPr>
+          <w:rFonts w:ascii="Consolas" w:hAnsi="Consolas" w:cs="Consolas"/>
+          <w:sz w:val="24"/>
+          <w:szCs w:val="24"/>
+          <w:lang w:val="en-US"/>
+        </w:rPr>
+        <w:t xml:space="preserve"> </w:t>
+      </w:r>
+      <w:proofErr w:type="spellStart"/>
+      <w:r>
+        <w:rPr>
+          <w:rFonts w:ascii="Consolas" w:hAnsi="Consolas" w:cs="Consolas"/>
+          <w:sz w:val="24"/>
+          <w:szCs w:val="24"/>
+          <w:lang w:val="en-US"/>
+        </w:rPr>
+        <w:t>min_rdp_eps</w:t>
+      </w:r>
+      <w:proofErr w:type="spellEnd"/>
+      <w:r>
+        <w:rPr>
+          <w:rFonts w:ascii="Consolas" w:hAnsi="Consolas" w:cs="Consolas"/>
+          <w:sz w:val="24"/>
+          <w:szCs w:val="24"/>
+          <w:lang w:val="en-US"/>
+        </w:rPr>
+        <w:t>,</w:t>
+      </w:r>
+    </w:p>
+    <w:p>
+      <w:pPr>
+        <w:spacing w:after="0" w:line="240" w:lineRule="auto"/>
+        <w:rPr>
+          <w:rFonts w:ascii="Consolas" w:hAnsi="Consolas" w:cs="Consolas"/>
+          <w:sz w:val="24"/>
+          <w:szCs w:val="24"/>
+          <w:lang w:val="en-US"/>
+        </w:rPr>
+      </w:pPr>
+      <w:proofErr w:type="spellStart"/>
+      <w:proofErr w:type="gramStart"/>
+      <w:r>
+        <w:rPr>
+          <w:rFonts w:ascii="Consolas" w:hAnsi="Consolas" w:cs="Consolas"/>
+          <w:i/>
+          <w:sz w:val="24"/>
+          <w:szCs w:val="24"/>
+          <w:lang w:val="en-US"/>
+        </w:rPr>
+        <w:t>int</w:t>
+      </w:r>
+      <w:proofErr w:type="spellEnd"/>
+      <w:proofErr w:type="gramEnd"/>
+      <w:r>
+        <w:rPr>
+          <w:rFonts w:ascii="Consolas" w:hAnsi="Consolas" w:cs="Consolas"/>
+          <w:sz w:val="24"/>
+          <w:szCs w:val="24"/>
+          <w:lang w:val="en-US"/>
+        </w:rPr>
+        <w:t xml:space="preserve"> </w:t>
+      </w:r>
+      <w:proofErr w:type="spellStart"/>
+      <w:r>
+        <w:rPr>
+          <w:rFonts w:ascii="Consolas" w:hAnsi="Consolas" w:cs="Consolas"/>
+          <w:sz w:val="24"/>
+          <w:szCs w:val="24"/>
+          <w:lang w:val="en-US"/>
+        </w:rPr>
+        <w:t>min_rdp_size</w:t>
+      </w:r>
+      <w:proofErr w:type="spellEnd"/>
+      <w:r>
+        <w:rPr>
+          <w:rFonts w:ascii="Consolas" w:hAnsi="Consolas" w:cs="Consolas"/>
+          <w:sz w:val="24"/>
+          <w:szCs w:val="24"/>
+          <w:lang w:val="en-US"/>
+        </w:rPr>
+        <w:t>,</w:t>
+      </w:r>
+    </w:p>
+    <w:p>
+      <w:pPr>
+        <w:spacing w:after="0" w:line="240" w:lineRule="auto"/>
+        <w:rPr>
+          <w:rFonts w:ascii="Consolas" w:hAnsi="Consolas" w:cs="Consolas"/>
+          <w:sz w:val="24"/>
+          <w:szCs w:val="24"/>
+          <w:lang w:val="en-US"/>
+        </w:rPr>
+      </w:pPr>
+      <w:proofErr w:type="gramStart"/>
+      <w:r>
+        <w:rPr>
+          <w:rFonts w:ascii="Consolas" w:hAnsi="Consolas" w:cs="Consolas"/>
+          <w:i/>
+          <w:sz w:val="24"/>
+          <w:szCs w:val="24"/>
+          <w:lang w:val="en-US"/>
+        </w:rPr>
+        <w:t>double</w:t>
+      </w:r>
+      <w:proofErr w:type="gramEnd"/>
+      <w:r>
+        <w:rPr>
+          <w:rFonts w:ascii="Consolas" w:hAnsi="Consolas" w:cs="Consolas"/>
+          <w:i/>
+          <w:sz w:val="24"/>
+          <w:szCs w:val="24"/>
+          <w:lang w:val="en-US"/>
+        </w:rPr>
+        <w:t>**&amp;</w:t>
+      </w:r>
+      <w:r>
+        <w:rPr>
+          <w:rFonts w:ascii="Consolas" w:hAnsi="Consolas" w:cs="Consolas"/>
+          <w:sz w:val="24"/>
+          <w:szCs w:val="24"/>
+          <w:lang w:val="en-US"/>
+        </w:rPr>
+        <w:t xml:space="preserve"> output,</w:t>
+      </w:r>
+    </w:p>
+    <w:p>
+      <w:pPr>
+        <w:spacing w:after="0" w:line="240" w:lineRule="auto"/>
+        <w:rPr>
+          <w:rFonts w:ascii="Consolas" w:hAnsi="Consolas" w:cs="Consolas"/>
+          <w:sz w:val="24"/>
+          <w:szCs w:val="24"/>
+          <w:lang w:val="en-US"/>
+        </w:rPr>
+      </w:pPr>
+      <w:proofErr w:type="spellStart"/>
+      <w:proofErr w:type="gramStart"/>
+      <w:r>
+        <w:rPr>
+          <w:rFonts w:ascii="Consolas" w:hAnsi="Consolas" w:cs="Consolas"/>
+          <w:i/>
+          <w:sz w:val="24"/>
+          <w:szCs w:val="24"/>
+          <w:lang w:val="en-US"/>
+        </w:rPr>
+        <w:t>int</w:t>
+      </w:r>
+      <w:proofErr w:type="spellEnd"/>
+      <w:proofErr w:type="gramEnd"/>
+      <w:r>
+        <w:rPr>
+          <w:rFonts w:ascii="Consolas" w:hAnsi="Consolas" w:cs="Consolas"/>
+          <w:i/>
+          <w:sz w:val="24"/>
+          <w:szCs w:val="24"/>
+          <w:lang w:val="en-US"/>
+        </w:rPr>
+        <w:t>&amp;</w:t>
+      </w:r>
+      <w:r>
+        <w:rPr>
+          <w:rFonts w:ascii="Consolas" w:hAnsi="Consolas" w:cs="Consolas"/>
+          <w:sz w:val="24"/>
+          <w:szCs w:val="24"/>
+          <w:lang w:val="en-US"/>
+        </w:rPr>
+        <w:t xml:space="preserve"> </w:t>
+      </w:r>
+      <w:proofErr w:type="spellStart"/>
+      <w:r>
+        <w:rPr>
+          <w:rFonts w:ascii="Consolas" w:hAnsi="Consolas" w:cs="Consolas"/>
+          <w:sz w:val="24"/>
+          <w:szCs w:val="24"/>
+          <w:lang w:val="en-US"/>
+        </w:rPr>
+        <w:t>clusters_size</w:t>
+      </w:r>
+      <w:proofErr w:type="spellEnd"/>
+      <w:r>
+        <w:rPr>
+          <w:rFonts w:ascii="Consolas" w:hAnsi="Consolas" w:cs="Consolas"/>
+          <w:sz w:val="24"/>
+          <w:szCs w:val="24"/>
+          <w:lang w:val="en-US"/>
+        </w:rPr>
+        <w:t>)</w:t>
+      </w:r>
+    </w:p>
+    <w:p>
+      <w:pPr>
+        <w:spacing w:after="0" w:line="240" w:lineRule="auto"/>
+        <w:rPr>
+          <w:rFonts w:ascii="Consolas" w:hAnsi="Consolas" w:cs="Consolas"/>
+          <w:sz w:val="24"/>
+          <w:szCs w:val="24"/>
+          <w:lang w:val="en-US"/>
+        </w:rPr>
+      </w:pPr>
+    </w:p>
+    <w:p>
+      <w:pPr>
+        <w:spacing w:after="0" w:line="240" w:lineRule="auto"/>
+        <w:rPr>
+          <w:rFonts w:ascii="Consolas" w:hAnsi="Consolas" w:cs="Consolas"/>
+          <w:sz w:val="24"/>
+          <w:szCs w:val="24"/>
+          <w:lang w:val="en-US"/>
+        </w:rPr>
+      </w:pPr>
+    </w:p>
+    <w:p>
+      <w:pPr>
+        <w:rPr>
+          <w:rFonts w:ascii="Times New Roman" w:hAnsi="Times New Roman" w:cs="Times New Roman"/>
+          <w:b/>
+          <w:sz w:val="24"/>
+          <w:szCs w:val="24"/>
+          <w:lang w:val="en-US"/>
+        </w:rPr>
+      </w:pPr>
+      <w:r>
+        <w:rPr>
+          <w:rFonts w:ascii="Times New Roman" w:hAnsi="Times New Roman" w:cs="Times New Roman"/>
+          <w:b/>
+          <w:sz w:val="24"/>
+          <w:szCs w:val="24"/>
+          <w:lang w:val="en-US"/>
+        </w:rPr>
+        <w:t xml:space="preserve">3.3 </w:t>
+      </w:r>
+      <w:proofErr w:type="spellStart"/>
+      <w:r>
+        <w:rPr>
+          <w:rFonts w:ascii="Times New Roman" w:hAnsi="Times New Roman" w:cs="Times New Roman"/>
+          <w:b/>
+          <w:sz w:val="24"/>
+          <w:szCs w:val="24"/>
+          <w:lang w:val="en-US"/>
+        </w:rPr>
+        <w:t>rdpMinimization</w:t>
+      </w:r>
+      <w:proofErr w:type="spellEnd"/>
+    </w:p>
+    <w:p>
+      <w:pPr>
+        <w:spacing w:after="0"/>
+        <w:rPr>
+          <w:rFonts w:ascii="Consolas" w:hAnsi="Consolas" w:cs="Consolas"/>
+          <w:sz w:val="24"/>
+          <w:szCs w:val="24"/>
+          <w:lang w:val="en-US"/>
+        </w:rPr>
+      </w:pPr>
+      <w:proofErr w:type="gramStart"/>
+      <w:r>
+        <w:rPr>
+          <w:rFonts w:ascii="Consolas" w:hAnsi="Consolas" w:cs="Consolas"/>
+          <w:i/>
+          <w:sz w:val="24"/>
+          <w:szCs w:val="24"/>
+          <w:lang w:val="en-US"/>
+        </w:rPr>
+        <w:t>void</w:t>
+      </w:r>
+      <w:proofErr w:type="gramEnd"/>
+      <w:r>
+        <w:rPr>
+          <w:rFonts w:ascii="Consolas" w:hAnsi="Consolas" w:cs="Consolas"/>
+          <w:sz w:val="24"/>
+          <w:szCs w:val="24"/>
+          <w:lang w:val="en-US"/>
+        </w:rPr>
+        <w:t xml:space="preserve"> </w:t>
+      </w:r>
+      <w:proofErr w:type="spellStart"/>
+      <w:r>
+        <w:rPr>
+          <w:rFonts w:ascii="Consolas" w:hAnsi="Consolas" w:cs="Consolas"/>
+          <w:sz w:val="24"/>
+          <w:szCs w:val="24"/>
+          <w:lang w:val="en-US"/>
+        </w:rPr>
+        <w:t>rdpMinimization</w:t>
+      </w:r>
+      <w:proofErr w:type="spellEnd"/>
+      <w:r>
+        <w:rPr>
+          <w:rFonts w:ascii="Consolas" w:hAnsi="Consolas" w:cs="Consolas"/>
+          <w:sz w:val="24"/>
+          <w:szCs w:val="24"/>
+          <w:lang w:val="en-US"/>
+        </w:rPr>
+        <w:t>(double* input,</w:t>
+      </w:r>
+    </w:p>
+    <w:p>
+      <w:pPr>
+        <w:spacing w:after="0"/>
+        <w:rPr>
+          <w:rFonts w:ascii="Consolas" w:hAnsi="Consolas" w:cs="Consolas"/>
+          <w:sz w:val="24"/>
+          <w:szCs w:val="24"/>
+          <w:lang w:val="en-US"/>
+        </w:rPr>
+      </w:pPr>
+      <w:proofErr w:type="gramStart"/>
+      <w:r>
+        <w:rPr>
+          <w:rFonts w:ascii="Consolas" w:hAnsi="Consolas" w:cs="Consolas"/>
+          <w:i/>
+          <w:sz w:val="24"/>
+          <w:szCs w:val="24"/>
+          <w:lang w:val="en-US"/>
+        </w:rPr>
+        <w:t>double</w:t>
+      </w:r>
+      <w:proofErr w:type="gramEnd"/>
+      <w:r>
+        <w:rPr>
+          <w:rFonts w:ascii="Consolas" w:hAnsi="Consolas" w:cs="Consolas"/>
+          <w:sz w:val="24"/>
+          <w:szCs w:val="24"/>
+          <w:lang w:val="en-US"/>
+        </w:rPr>
+        <w:t xml:space="preserve"> threshold,</w:t>
+      </w:r>
+      <w:r>
+        <w:rPr>
+          <w:rFonts w:ascii="Consolas" w:hAnsi="Consolas" w:cs="Consolas"/>
+          <w:sz w:val="24"/>
+          <w:szCs w:val="24"/>
+          <w:lang w:val="en-US"/>
+        </w:rPr>
+        <w:t xml:space="preserve"> </w:t>
+      </w:r>
+    </w:p>
+    <w:p>
+      <w:pPr>
+        <w:spacing w:after="0"/>
+        <w:rPr>
+          <w:rFonts w:ascii="Consolas" w:hAnsi="Consolas" w:cs="Consolas"/>
+          <w:sz w:val="24"/>
+          <w:szCs w:val="24"/>
+          <w:lang w:val="en-US"/>
+        </w:rPr>
+      </w:pPr>
+      <w:proofErr w:type="gramStart"/>
+      <w:r>
+        <w:rPr>
+          <w:rFonts w:ascii="Consolas" w:hAnsi="Consolas" w:cs="Consolas"/>
+          <w:i/>
+          <w:sz w:val="24"/>
+          <w:szCs w:val="24"/>
+          <w:lang w:val="en-US"/>
+        </w:rPr>
+        <w:t>double</w:t>
+      </w:r>
+      <w:proofErr w:type="gramEnd"/>
+      <w:r>
+        <w:rPr>
+          <w:rFonts w:ascii="Consolas" w:hAnsi="Consolas" w:cs="Consolas"/>
+          <w:i/>
+          <w:sz w:val="24"/>
+          <w:szCs w:val="24"/>
+          <w:lang w:val="en-US"/>
+        </w:rPr>
+        <w:t>**&amp;</w:t>
+      </w:r>
+      <w:r>
+        <w:rPr>
+          <w:rFonts w:ascii="Consolas" w:hAnsi="Consolas" w:cs="Consolas"/>
+          <w:sz w:val="24"/>
+          <w:szCs w:val="24"/>
+          <w:lang w:val="en-US"/>
+        </w:rPr>
+        <w:t xml:space="preserve"> output,</w:t>
+      </w:r>
+    </w:p>
+    <w:p>
+      <w:pPr>
+        <w:spacing w:after="0"/>
+        <w:rPr>
+          <w:rFonts w:ascii="Consolas" w:hAnsi="Consolas" w:cs="Consolas"/>
+          <w:sz w:val="24"/>
+          <w:szCs w:val="24"/>
+          <w:lang w:val="en-US"/>
+        </w:rPr>
+      </w:pPr>
+      <w:proofErr w:type="spellStart"/>
+      <w:proofErr w:type="gramStart"/>
+      <w:r>
+        <w:rPr>
+          <w:rFonts w:ascii="Consolas" w:hAnsi="Consolas" w:cs="Consolas"/>
+          <w:i/>
+          <w:sz w:val="24"/>
+          <w:szCs w:val="24"/>
+          <w:lang w:val="en-US"/>
+        </w:rPr>
+        <w:t>int</w:t>
+      </w:r>
+      <w:proofErr w:type="spellEnd"/>
+      <w:proofErr w:type="gramEnd"/>
+      <w:r>
+        <w:rPr>
+          <w:rFonts w:ascii="Consolas" w:hAnsi="Consolas" w:cs="Consolas"/>
+          <w:i/>
+          <w:sz w:val="24"/>
+          <w:szCs w:val="24"/>
+          <w:lang w:val="en-US"/>
+        </w:rPr>
+        <w:t>&amp;</w:t>
+      </w:r>
+      <w:r>
+        <w:rPr>
+          <w:rFonts w:ascii="Consolas" w:hAnsi="Consolas" w:cs="Consolas"/>
+          <w:sz w:val="24"/>
+          <w:szCs w:val="24"/>
+          <w:lang w:val="en-US"/>
+        </w:rPr>
+        <w:t xml:space="preserve"> </w:t>
+      </w:r>
+      <w:proofErr w:type="spellStart"/>
+      <w:r>
+        <w:rPr>
+          <w:rFonts w:ascii="Consolas" w:hAnsi="Consolas" w:cs="Consolas"/>
+          <w:sz w:val="24"/>
+          <w:szCs w:val="24"/>
+          <w:lang w:val="en-US"/>
+        </w:rPr>
+        <w:t>clusters_size</w:t>
+      </w:r>
+      <w:proofErr w:type="spellEnd"/>
+      <w:r>
+        <w:rPr>
+          <w:rFonts w:ascii="Consolas" w:hAnsi="Consolas" w:cs="Consolas"/>
+          <w:sz w:val="24"/>
+          <w:szCs w:val="24"/>
+          <w:lang w:val="en-US"/>
+        </w:rPr>
+        <w:t>)</w:t>
+      </w:r>
+    </w:p>
+    <w:p>
+      <w:pPr>
+        <w:spacing w:after="0"/>
+        <w:rPr>
+          <w:rFonts w:ascii="Consolas" w:hAnsi="Consolas" w:cs="Consolas"/>
+          <w:sz w:val="24"/>
+          <w:szCs w:val="24"/>
+          <w:lang w:val="en-US"/>
+        </w:rPr>
+      </w:pPr>
+    </w:p>
+    <w:p>
+      <w:pPr>
+        <w:spacing w:after="0"/>
+        <w:rPr>
+          <w:rFonts w:ascii="Times New Roman" w:hAnsi="Times New Roman" w:cs="Times New Roman"/>
+          <w:sz w:val="24"/>
+          <w:szCs w:val="24"/>
+        </w:rPr>
+      </w:pPr>
+      <w:r>
+        <w:rPr>
+          <w:rFonts w:ascii="Times New Roman" w:hAnsi="Times New Roman" w:cs="Times New Roman"/>
+          <w:sz w:val="24"/>
+          <w:szCs w:val="24"/>
+        </w:rPr>
+        <w:t xml:space="preserve">Алгоритм </w:t>
+      </w:r>
+      <w:proofErr w:type="spellStart"/>
+      <w:r>
+        <w:rPr>
+          <w:rFonts w:ascii="Times New Roman" w:hAnsi="Times New Roman" w:cs="Times New Roman"/>
+          <w:sz w:val="24"/>
+          <w:szCs w:val="24"/>
+        </w:rPr>
+        <w:t>Рамера-Дугласа-Пекера</w:t>
+      </w:r>
+      <w:proofErr w:type="spellEnd"/>
+      <w:r>
+        <w:rPr>
+          <w:rFonts w:ascii="Times New Roman" w:hAnsi="Times New Roman" w:cs="Times New Roman"/>
+          <w:sz w:val="24"/>
+          <w:szCs w:val="24"/>
+        </w:rPr>
+        <w:t xml:space="preserve">. </w:t>
+      </w:r>
+      <w:r>
+        <w:rPr>
+          <w:rFonts w:ascii="Times New Roman" w:hAnsi="Times New Roman" w:cs="Times New Roman"/>
+          <w:sz w:val="24"/>
+          <w:szCs w:val="24"/>
+        </w:rPr>
+        <w:t>У</w:t>
+      </w:r>
+      <w:r>
+        <w:rPr>
+          <w:rFonts w:ascii="Times New Roman" w:hAnsi="Times New Roman" w:cs="Times New Roman"/>
+          <w:sz w:val="24"/>
+          <w:szCs w:val="24"/>
+        </w:rPr>
+        <w:t>меньш</w:t>
+      </w:r>
+      <w:r>
+        <w:rPr>
+          <w:rFonts w:ascii="Times New Roman" w:hAnsi="Times New Roman" w:cs="Times New Roman"/>
+          <w:sz w:val="24"/>
+          <w:szCs w:val="24"/>
+        </w:rPr>
+        <w:t>ает</w:t>
+      </w:r>
+      <w:r>
+        <w:rPr>
+          <w:rFonts w:ascii="Times New Roman" w:hAnsi="Times New Roman" w:cs="Times New Roman"/>
+          <w:sz w:val="24"/>
+          <w:szCs w:val="24"/>
+        </w:rPr>
+        <w:t xml:space="preserve"> число точек кривой, аппроксимированной большей серией точек.</w:t>
+      </w:r>
+      <w:r>
+        <w:rPr>
+          <w:rFonts w:ascii="Times New Roman" w:hAnsi="Times New Roman" w:cs="Times New Roman"/>
+          <w:sz w:val="24"/>
+          <w:szCs w:val="24"/>
+        </w:rPr>
+        <w:t xml:space="preserve"> </w:t>
+      </w:r>
+      <w:r>
+        <w:rPr>
+          <w:rFonts w:ascii="Times New Roman" w:hAnsi="Times New Roman" w:cs="Times New Roman"/>
+          <w:sz w:val="24"/>
+          <w:szCs w:val="24"/>
+        </w:rPr>
+        <w:t xml:space="preserve"> </w:t>
+      </w:r>
+    </w:p>
+    <w:p>
+      <w:pPr>
+        <w:spacing w:after="0"/>
+        <w:rPr>
+          <w:rFonts w:ascii="Times New Roman" w:hAnsi="Times New Roman" w:cs="Times New Roman"/>
+          <w:sz w:val="24"/>
+          <w:szCs w:val="24"/>
+        </w:rPr>
+      </w:pPr>
+      <w:proofErr w:type="gramStart"/>
+      <w:r>
+        <w:rPr>
+          <w:rFonts w:ascii="Consolas" w:hAnsi="Consolas" w:cs="Consolas"/>
+          <w:sz w:val="24"/>
+          <w:szCs w:val="24"/>
+          <w:lang w:val="en-US"/>
         </w:rPr>
         <w:lastRenderedPageBreak/>
-        <w:t>3.Список функций</w:t>
-      </w:r>
-    </w:p>
-    <w:p>
-      <w:pPr>
-        <w:rPr>
-          <w:rFonts w:ascii="Times New Roman" w:hAnsi="Times New Roman" w:cs="Times New Roman"/>
-          <w:b/>
-          <w:sz w:val="24"/>
-          <w:szCs w:val="24"/>
-        </w:rPr>
-      </w:pPr>
-    </w:p>
-    <w:p>
-      <w:pPr>
-        <w:rPr>
-          <w:rFonts w:ascii="Times New Roman" w:hAnsi="Times New Roman" w:cs="Times New Roman"/>
-          <w:b/>
-          <w:sz w:val="24"/>
-          <w:szCs w:val="24"/>
-        </w:rPr>
-      </w:pPr>
-      <w:r>
-        <w:rPr>
-          <w:rFonts w:ascii="Times New Roman" w:hAnsi="Times New Roman" w:cs="Times New Roman"/>
-          <w:b/>
-          <w:sz w:val="24"/>
-          <w:szCs w:val="24"/>
-        </w:rPr>
-        <w:t xml:space="preserve">3.1 </w:t>
-      </w:r>
-      <w:r>
-        <w:rPr>
-          <w:rFonts w:ascii="Times New Roman" w:hAnsi="Times New Roman" w:cs="Times New Roman"/>
-          <w:b/>
-          <w:sz w:val="24"/>
-          <w:szCs w:val="24"/>
-          <w:lang w:val="en-US"/>
-        </w:rPr>
-        <w:t>casmLineExtractor</w:t>
-      </w:r>
-    </w:p>
-    <w:p>
-      <w:pPr>
-        <w:spacing w:after="0" w:line="240" w:lineRule="auto"/>
-        <w:rPr>
-          <w:rFonts w:ascii="Consolas" w:hAnsi="Consolas" w:cs="Consolas"/>
-          <w:sz w:val="24"/>
-          <w:szCs w:val="24"/>
-        </w:rPr>
-      </w:pPr>
-      <w:r>
-        <w:rPr>
-          <w:rFonts w:ascii="Consolas" w:hAnsi="Consolas" w:cs="Consolas"/>
-          <w:i/>
+        <w:t>threshold</w:t>
+      </w:r>
+      <w:proofErr w:type="gramEnd"/>
+      <w:r>
+        <w:rPr>
+          <w:rFonts w:ascii="Times New Roman" w:hAnsi="Times New Roman" w:cs="Times New Roman"/>
+          <w:sz w:val="24"/>
+          <w:szCs w:val="24"/>
+        </w:rPr>
+        <w:t xml:space="preserve"> -</w:t>
+      </w:r>
+      <w:r>
+        <w:rPr>
+          <w:rFonts w:ascii="Times New Roman" w:hAnsi="Times New Roman" w:cs="Times New Roman"/>
+          <w:sz w:val="24"/>
+          <w:szCs w:val="24"/>
+        </w:rPr>
+        <w:t xml:space="preserve"> порог. Если расстояние от отрезка, соединяющего крайние точки, до наиболее удаленной промежуточной точки больше порога, то происходит излом в данной точке. </w:t>
+      </w:r>
+    </w:p>
+    <w:p>
+      <w:pPr>
+        <w:spacing w:after="0"/>
+        <w:rPr>
+          <w:rFonts w:ascii="Times New Roman" w:hAnsi="Times New Roman" w:cs="Times New Roman"/>
+          <w:sz w:val="24"/>
+          <w:szCs w:val="24"/>
+        </w:rPr>
+      </w:pPr>
+      <w:r>
+        <w:rPr>
+          <w:rFonts w:ascii="Times New Roman" w:hAnsi="Times New Roman" w:cs="Times New Roman"/>
+          <w:sz w:val="24"/>
+          <w:szCs w:val="24"/>
+        </w:rPr>
+        <w:t>Выходные данный интерпретируются как набор линий.</w:t>
+      </w:r>
+      <w:r>
+        <w:rPr>
+          <w:rFonts w:ascii="Times New Roman" w:hAnsi="Times New Roman" w:cs="Times New Roman"/>
+          <w:sz w:val="24"/>
+          <w:szCs w:val="24"/>
+        </w:rPr>
+        <w:t xml:space="preserve"> Все данный помещаются в один кластер. </w:t>
+      </w:r>
+    </w:p>
+    <w:p>
+      <w:pPr>
+        <w:spacing w:after="0"/>
+        <w:rPr>
+          <w:rFonts w:ascii="Times New Roman" w:hAnsi="Times New Roman" w:cs="Times New Roman"/>
+          <w:sz w:val="24"/>
+          <w:szCs w:val="24"/>
+        </w:rPr>
+      </w:pPr>
+    </w:p>
+    <w:p>
+      <w:pPr>
+        <w:spacing w:after="0"/>
+        <w:rPr>
+          <w:rFonts w:ascii="Consolas" w:hAnsi="Consolas" w:cs="Consolas"/>
+          <w:sz w:val="24"/>
+          <w:szCs w:val="24"/>
+        </w:rPr>
+      </w:pPr>
+    </w:p>
+    <w:p>
+      <w:pPr>
+        <w:spacing w:after="0"/>
+        <w:rPr>
+          <w:rFonts w:ascii="Times New Roman" w:hAnsi="Times New Roman" w:cs="Times New Roman"/>
+          <w:b/>
+          <w:sz w:val="24"/>
+          <w:szCs w:val="24"/>
+          <w:lang w:val="en-US"/>
+        </w:rPr>
+      </w:pPr>
+      <w:r>
+        <w:rPr>
+          <w:rFonts w:ascii="Times New Roman" w:hAnsi="Times New Roman" w:cs="Times New Roman"/>
+          <w:b/>
+          <w:sz w:val="24"/>
+          <w:szCs w:val="24"/>
+          <w:lang w:val="en-US"/>
+        </w:rPr>
+        <w:t>3.4</w:t>
+      </w:r>
+      <w:r>
+        <w:rPr>
+          <w:rFonts w:ascii="Times New Roman" w:hAnsi="Times New Roman" w:cs="Times New Roman"/>
+          <w:b/>
+          <w:sz w:val="24"/>
+          <w:szCs w:val="24"/>
+          <w:lang w:val="en-US"/>
+        </w:rPr>
+        <w:t xml:space="preserve"> </w:t>
+      </w:r>
+      <w:proofErr w:type="spellStart"/>
+      <w:r>
+        <w:rPr>
+          <w:rFonts w:ascii="Times New Roman" w:hAnsi="Times New Roman" w:cs="Times New Roman"/>
+          <w:b/>
+          <w:sz w:val="24"/>
+          <w:szCs w:val="24"/>
+          <w:lang w:val="en-US"/>
+        </w:rPr>
+        <w:t>lsLineApproximation</w:t>
+      </w:r>
+      <w:proofErr w:type="spellEnd"/>
+    </w:p>
+    <w:p>
+      <w:pPr>
+        <w:spacing w:after="0"/>
+        <w:rPr>
+          <w:rFonts w:ascii="Times New Roman" w:hAnsi="Times New Roman" w:cs="Times New Roman"/>
+          <w:b/>
+          <w:sz w:val="24"/>
+          <w:szCs w:val="24"/>
+          <w:lang w:val="en-US"/>
+        </w:rPr>
+      </w:pPr>
+    </w:p>
+    <w:p>
+      <w:pPr>
+        <w:spacing w:after="0"/>
+        <w:rPr>
+          <w:rFonts w:ascii="Consolas" w:hAnsi="Consolas" w:cs="Consolas"/>
+          <w:sz w:val="24"/>
+          <w:szCs w:val="24"/>
+          <w:lang w:val="en-US"/>
+        </w:rPr>
+      </w:pPr>
+      <w:proofErr w:type="gramStart"/>
+      <w:r>
+        <w:rPr>
+          <w:rFonts w:ascii="Consolas" w:hAnsi="Consolas" w:cs="Consolas"/>
           <w:sz w:val="24"/>
           <w:szCs w:val="24"/>
           <w:lang w:val="en-US"/>
         </w:rPr>
         <w:t>void</w:t>
       </w:r>
-      <w:r>
-        <w:rPr>
-          <w:rFonts w:ascii="Consolas" w:hAnsi="Consolas" w:cs="Consolas"/>
-          <w:sz w:val="24"/>
-          <w:szCs w:val="24"/>
-          <w:lang w:val="en-US"/>
-        </w:rPr>
-        <w:t xml:space="preserve"> casmLineExtractor(double* input, </w:t>
-      </w:r>
-    </w:p>
-    <w:p>
-      <w:pPr>
-        <w:spacing w:after="0" w:line="240" w:lineRule="auto"/>
-        <w:rPr>
-          <w:rFonts w:ascii="Consolas" w:hAnsi="Consolas" w:cs="Consolas"/>
-          <w:sz w:val="24"/>
-          <w:szCs w:val="24"/>
-          <w:lang w:val="en-US"/>
-        </w:rPr>
-      </w:pPr>
-      <w:r>
-        <w:rPr>
-          <w:rFonts w:ascii="Consolas" w:hAnsi="Consolas" w:cs="Consolas"/>
-          <w:i/>
-          <w:sz w:val="24"/>
-          <w:szCs w:val="24"/>
-          <w:lang w:val="en-US"/>
-        </w:rPr>
-        <w:t>double</w:t>
-      </w:r>
-      <w:r>
-        <w:rPr>
-          <w:rFonts w:ascii="Consolas" w:hAnsi="Consolas" w:cs="Consolas"/>
-          <w:sz w:val="24"/>
-          <w:szCs w:val="24"/>
-          <w:lang w:val="en-US"/>
-        </w:rPr>
-        <w:t xml:space="preserve"> clustering_eps,</w:t>
-      </w:r>
-    </w:p>
-    <w:p>
-      <w:pPr>
-        <w:spacing w:after="0" w:line="240" w:lineRule="auto"/>
-        <w:rPr>
-          <w:rFonts w:ascii="Consolas" w:hAnsi="Consolas" w:cs="Consolas"/>
-          <w:sz w:val="24"/>
-          <w:szCs w:val="24"/>
-          <w:lang w:val="en-US"/>
-        </w:rPr>
-      </w:pPr>
-      <w:r>
-        <w:rPr>
-          <w:rFonts w:ascii="Consolas" w:hAnsi="Consolas" w:cs="Consolas"/>
-          <w:i/>
+      <w:proofErr w:type="gramEnd"/>
+      <w:r>
+        <w:rPr>
+          <w:rFonts w:ascii="Consolas" w:hAnsi="Consolas" w:cs="Consolas"/>
+          <w:sz w:val="24"/>
+          <w:szCs w:val="24"/>
+          <w:lang w:val="en-US"/>
+        </w:rPr>
+        <w:t xml:space="preserve"> </w:t>
+      </w:r>
+      <w:proofErr w:type="spellStart"/>
+      <w:r>
+        <w:rPr>
+          <w:rFonts w:ascii="Consolas" w:hAnsi="Consolas" w:cs="Consolas"/>
+          <w:sz w:val="24"/>
+          <w:szCs w:val="24"/>
+          <w:lang w:val="en-US"/>
+        </w:rPr>
+        <w:t>lsLineApproximation</w:t>
+      </w:r>
+      <w:proofErr w:type="spellEnd"/>
+      <w:r>
+        <w:rPr>
+          <w:rFonts w:ascii="Consolas" w:hAnsi="Consolas" w:cs="Consolas"/>
+          <w:sz w:val="24"/>
+          <w:szCs w:val="24"/>
+          <w:lang w:val="en-US"/>
+        </w:rPr>
+        <w:t xml:space="preserve">(double* input, double**&amp; output, </w:t>
+      </w:r>
+      <w:proofErr w:type="spellStart"/>
+      <w:r>
+        <w:rPr>
+          <w:rFonts w:ascii="Consolas" w:hAnsi="Consolas" w:cs="Consolas"/>
           <w:sz w:val="24"/>
           <w:szCs w:val="24"/>
           <w:lang w:val="en-US"/>
         </w:rPr>
         <w:t>int</w:t>
       </w:r>
-      <w:r>
-        <w:rPr>
-          <w:rFonts w:ascii="Consolas" w:hAnsi="Consolas" w:cs="Consolas"/>
-          <w:sz w:val="24"/>
-          <w:szCs w:val="24"/>
-          <w:lang w:val="en-US"/>
-        </w:rPr>
-        <w:t xml:space="preserve"> clustering_minPts,</w:t>
-      </w:r>
-    </w:p>
-    <w:p>
-      <w:pPr>
-        <w:spacing w:after="0" w:line="240" w:lineRule="auto"/>
-        <w:rPr>
-          <w:rFonts w:ascii="Consolas" w:hAnsi="Consolas" w:cs="Consolas"/>
-          <w:sz w:val="24"/>
-          <w:szCs w:val="24"/>
-          <w:lang w:val="en-US"/>
-        </w:rPr>
-      </w:pPr>
-      <w:r>
-        <w:rPr>
-          <w:rFonts w:ascii="Consolas" w:hAnsi="Consolas" w:cs="Consolas"/>
-          <w:i/>
-          <w:sz w:val="24"/>
-          <w:szCs w:val="24"/>
-          <w:lang w:val="en-US"/>
-        </w:rPr>
-        <w:t>double</w:t>
-      </w:r>
-      <w:r>
-        <w:rPr>
-          <w:rFonts w:ascii="Consolas" w:hAnsi="Consolas" w:cs="Consolas"/>
-          <w:sz w:val="24"/>
-          <w:szCs w:val="24"/>
-          <w:lang w:val="en-US"/>
-        </w:rPr>
-        <w:t xml:space="preserve"> min_rdp_eps,</w:t>
-      </w:r>
-    </w:p>
-    <w:p>
-      <w:pPr>
-        <w:spacing w:after="0" w:line="240" w:lineRule="auto"/>
-        <w:rPr>
-          <w:rFonts w:ascii="Consolas" w:hAnsi="Consolas" w:cs="Consolas"/>
-          <w:sz w:val="24"/>
-          <w:szCs w:val="24"/>
-          <w:lang w:val="en-US"/>
-        </w:rPr>
-      </w:pPr>
-      <w:r>
-        <w:rPr>
-          <w:rFonts w:ascii="Consolas" w:hAnsi="Consolas" w:cs="Consolas"/>
-          <w:i/>
-          <w:sz w:val="24"/>
-          <w:szCs w:val="24"/>
-          <w:lang w:val="en-US"/>
-        </w:rPr>
-        <w:t>double</w:t>
-      </w:r>
-      <w:r>
-        <w:rPr>
-          <w:rFonts w:ascii="Consolas" w:hAnsi="Consolas" w:cs="Consolas"/>
-          <w:sz w:val="24"/>
-          <w:szCs w:val="24"/>
-          <w:lang w:val="en-US"/>
-        </w:rPr>
-        <w:t xml:space="preserve"> max_dist,</w:t>
-      </w:r>
-    </w:p>
-    <w:p>
-      <w:pPr>
-        <w:spacing w:after="0" w:line="240" w:lineRule="auto"/>
-        <w:rPr>
-          <w:rFonts w:ascii="Consolas" w:hAnsi="Consolas" w:cs="Consolas"/>
-          <w:sz w:val="24"/>
-          <w:szCs w:val="24"/>
-          <w:lang w:val="en-US"/>
-        </w:rPr>
-      </w:pPr>
-      <w:r>
-        <w:rPr>
-          <w:rFonts w:ascii="Consolas" w:hAnsi="Consolas" w:cs="Consolas"/>
-          <w:i/>
-          <w:sz w:val="24"/>
-          <w:szCs w:val="24"/>
-          <w:lang w:val="en-US"/>
-        </w:rPr>
-        <w:t>int</w:t>
-      </w:r>
-      <w:r>
-        <w:rPr>
-          <w:rFonts w:ascii="Consolas" w:hAnsi="Consolas" w:cs="Consolas"/>
-          <w:sz w:val="24"/>
-          <w:szCs w:val="24"/>
-          <w:lang w:val="en-US"/>
-        </w:rPr>
-        <w:t xml:space="preserve"> mi</w:t>
-      </w:r>
-      <w:r>
-        <w:rPr>
-          <w:rFonts w:ascii="Consolas" w:hAnsi="Consolas" w:cs="Consolas"/>
-          <w:sz w:val="24"/>
-          <w:szCs w:val="24"/>
-          <w:lang w:val="en-US"/>
-        </w:rPr>
-        <w:t>n_part_size,</w:t>
-      </w:r>
-    </w:p>
-    <w:p>
-      <w:pPr>
-        <w:spacing w:after="0" w:line="240" w:lineRule="auto"/>
-        <w:rPr>
-          <w:rFonts w:ascii="Consolas" w:hAnsi="Consolas" w:cs="Consolas"/>
-          <w:sz w:val="24"/>
-          <w:szCs w:val="24"/>
-          <w:lang w:val="en-US"/>
-        </w:rPr>
-      </w:pPr>
-      <w:r>
-        <w:rPr>
-          <w:rFonts w:ascii="Consolas" w:hAnsi="Consolas" w:cs="Consolas"/>
-          <w:i/>
-          <w:sz w:val="24"/>
-          <w:szCs w:val="24"/>
-          <w:lang w:val="en-US"/>
-        </w:rPr>
-        <w:t>double</w:t>
-      </w:r>
-      <w:r>
-        <w:rPr>
-          <w:rFonts w:ascii="Consolas" w:hAnsi="Consolas" w:cs="Consolas"/>
-          <w:sz w:val="24"/>
-          <w:szCs w:val="24"/>
-          <w:lang w:val="en-US"/>
-        </w:rPr>
-        <w:t xml:space="preserve"> merge_dist,</w:t>
-      </w:r>
-    </w:p>
-    <w:p>
-      <w:pPr>
-        <w:spacing w:after="0" w:line="240" w:lineRule="auto"/>
-        <w:rPr>
-          <w:rFonts w:ascii="Consolas" w:hAnsi="Consolas" w:cs="Consolas"/>
-          <w:sz w:val="24"/>
-          <w:szCs w:val="24"/>
-          <w:lang w:val="en-US"/>
-        </w:rPr>
-      </w:pPr>
-      <w:r>
-        <w:rPr>
-          <w:rFonts w:ascii="Consolas" w:hAnsi="Consolas" w:cs="Consolas"/>
-          <w:i/>
-          <w:sz w:val="24"/>
-          <w:szCs w:val="24"/>
-          <w:lang w:val="en-US"/>
-        </w:rPr>
-        <w:t>double</w:t>
-      </w:r>
-      <w:r>
-        <w:rPr>
-          <w:rFonts w:ascii="Consolas" w:hAnsi="Consolas" w:cs="Consolas"/>
-          <w:sz w:val="24"/>
-          <w:szCs w:val="24"/>
-          <w:lang w:val="en-US"/>
-        </w:rPr>
-        <w:t xml:space="preserve"> merge_angle,</w:t>
-      </w:r>
-    </w:p>
-    <w:p>
-      <w:pPr>
-        <w:spacing w:after="0" w:line="240" w:lineRule="auto"/>
-        <w:rPr>
-          <w:rFonts w:ascii="Consolas" w:hAnsi="Consolas" w:cs="Consolas"/>
-          <w:sz w:val="24"/>
-          <w:szCs w:val="24"/>
-          <w:lang w:val="en-US"/>
-        </w:rPr>
-      </w:pPr>
-      <w:r>
-        <w:rPr>
-          <w:rFonts w:ascii="Consolas" w:hAnsi="Consolas" w:cs="Consolas"/>
-          <w:i/>
-          <w:sz w:val="24"/>
-          <w:szCs w:val="24"/>
-          <w:lang w:val="en-US"/>
-        </w:rPr>
-        <w:t>int</w:t>
-      </w:r>
-      <w:r>
-        <w:rPr>
-          <w:rFonts w:ascii="Consolas" w:hAnsi="Consolas" w:cs="Consolas"/>
-          <w:sz w:val="24"/>
-          <w:szCs w:val="24"/>
-          <w:lang w:val="en-US"/>
-        </w:rPr>
-        <w:t xml:space="preserve"> fil</w:t>
-      </w:r>
-      <w:r>
-        <w:rPr>
-          <w:rFonts w:ascii="Consolas" w:hAnsi="Consolas" w:cs="Consolas"/>
-          <w:sz w:val="24"/>
-          <w:szCs w:val="24"/>
-          <w:lang w:val="en-US"/>
-        </w:rPr>
-        <w:t>ter_kN,</w:t>
-      </w:r>
-    </w:p>
-    <w:p>
-      <w:pPr>
-        <w:spacing w:after="0" w:line="240" w:lineRule="auto"/>
-        <w:rPr>
-          <w:rFonts w:ascii="Consolas" w:hAnsi="Consolas" w:cs="Consolas"/>
-          <w:sz w:val="24"/>
-          <w:szCs w:val="24"/>
-          <w:lang w:val="en-US"/>
-        </w:rPr>
-      </w:pPr>
-      <w:r>
-        <w:rPr>
-          <w:rFonts w:ascii="Consolas" w:hAnsi="Consolas" w:cs="Consolas"/>
-          <w:i/>
-          <w:sz w:val="24"/>
-          <w:szCs w:val="24"/>
-          <w:lang w:val="en-US"/>
-        </w:rPr>
-        <w:t>double</w:t>
-      </w:r>
-      <w:r>
-        <w:rPr>
-          <w:rFonts w:ascii="Consolas" w:hAnsi="Consolas" w:cs="Consolas"/>
-          <w:sz w:val="24"/>
-          <w:szCs w:val="24"/>
-          <w:lang w:val="en-US"/>
-        </w:rPr>
-        <w:t xml:space="preserve"> filter_treshold,</w:t>
-      </w:r>
-    </w:p>
-    <w:p>
-      <w:pPr>
-        <w:spacing w:after="0" w:line="240" w:lineRule="auto"/>
-        <w:rPr>
-          <w:rFonts w:ascii="Consolas" w:hAnsi="Consolas" w:cs="Consolas"/>
-          <w:sz w:val="24"/>
-          <w:szCs w:val="24"/>
-          <w:lang w:val="en-US"/>
-        </w:rPr>
-      </w:pPr>
-      <w:r>
-        <w:rPr>
-          <w:rFonts w:ascii="Consolas" w:hAnsi="Consolas" w:cs="Consolas"/>
-          <w:i/>
-          <w:sz w:val="24"/>
-          <w:szCs w:val="24"/>
-          <w:lang w:val="en-US"/>
-        </w:rPr>
-        <w:t>double**&amp;</w:t>
-      </w:r>
-      <w:r>
-        <w:rPr>
-          <w:rFonts w:ascii="Consolas" w:hAnsi="Consolas" w:cs="Consolas"/>
-          <w:sz w:val="24"/>
-          <w:szCs w:val="24"/>
-          <w:lang w:val="en-US"/>
-        </w:rPr>
-        <w:t xml:space="preserve"> output,</w:t>
-      </w:r>
-    </w:p>
-    <w:p>
-      <w:pPr>
-        <w:spacing w:after="0" w:line="240" w:lineRule="auto"/>
-        <w:rPr>
-          <w:rFonts w:ascii="Consolas" w:hAnsi="Consolas" w:cs="Consolas"/>
-          <w:sz w:val="24"/>
-          <w:szCs w:val="24"/>
-        </w:rPr>
-      </w:pPr>
-      <w:r>
-        <w:rPr>
-          <w:rFonts w:ascii="Consolas" w:hAnsi="Consolas" w:cs="Consolas"/>
-          <w:i/>
-          <w:sz w:val="24"/>
-          <w:szCs w:val="24"/>
-          <w:lang w:val="en-US"/>
-        </w:rPr>
-        <w:t>int&amp;</w:t>
-      </w:r>
-      <w:r>
-        <w:rPr>
-          <w:rFonts w:ascii="Consolas" w:hAnsi="Consolas" w:cs="Consolas"/>
-          <w:sz w:val="24"/>
-          <w:szCs w:val="24"/>
-          <w:lang w:val="en-US"/>
-        </w:rPr>
-        <w:t xml:space="preserve"> clusters_size)</w:t>
-      </w:r>
-    </w:p>
-    <w:p>
-      <w:pPr>
-        <w:spacing w:after="0" w:line="240" w:lineRule="auto"/>
-        <w:rPr>
-          <w:rFonts w:ascii="Consolas" w:hAnsi="Consolas" w:cs="Consolas"/>
-          <w:sz w:val="24"/>
-          <w:szCs w:val="24"/>
-        </w:rPr>
-      </w:pPr>
-    </w:p>
-    <w:p>
-      <w:pPr>
-        <w:spacing w:after="0" w:line="240" w:lineRule="auto"/>
-        <w:rPr>
-          <w:rFonts w:ascii="Consolas" w:hAnsi="Consolas" w:cs="Consolas"/>
-          <w:sz w:val="24"/>
-          <w:szCs w:val="24"/>
-        </w:rPr>
-      </w:pPr>
-    </w:p>
-    <w:p>
-      <w:pPr>
-        <w:spacing w:line="240" w:lineRule="auto"/>
-        <w:rPr>
-          <w:rFonts w:ascii="Times New Roman" w:hAnsi="Times New Roman" w:cs="Times New Roman"/>
-          <w:b/>
-          <w:sz w:val="24"/>
-          <w:szCs w:val="24"/>
-        </w:rPr>
-      </w:pPr>
-      <w:r>
-        <w:rPr>
-          <w:rFonts w:ascii="Times New Roman" w:hAnsi="Times New Roman" w:cs="Times New Roman"/>
-          <w:b/>
-          <w:sz w:val="24"/>
-          <w:szCs w:val="24"/>
-        </w:rPr>
-        <w:t>3.2 basmLineExtractor</w:t>
-      </w:r>
-    </w:p>
-    <w:p>
-      <w:pPr>
-        <w:spacing w:after="0" w:line="240" w:lineRule="auto"/>
-        <w:rPr>
-          <w:rFonts w:ascii="Consolas" w:hAnsi="Consolas" w:cs="Consolas"/>
-          <w:sz w:val="24"/>
-          <w:szCs w:val="24"/>
-          <w:lang w:val="en-US"/>
-        </w:rPr>
-      </w:pPr>
-      <w:r>
-        <w:rPr>
-          <w:rFonts w:ascii="Consolas" w:hAnsi="Consolas" w:cs="Consolas"/>
-          <w:i/>
-          <w:sz w:val="24"/>
-          <w:szCs w:val="24"/>
-          <w:lang w:val="en-US"/>
-        </w:rPr>
-        <w:t>void</w:t>
-      </w:r>
-      <w:r>
-        <w:rPr>
-          <w:rFonts w:ascii="Consolas" w:hAnsi="Consolas" w:cs="Consolas"/>
-          <w:sz w:val="24"/>
-          <w:szCs w:val="24"/>
-          <w:lang w:val="en-US"/>
-        </w:rPr>
-        <w:t xml:space="preserve"> b</w:t>
-      </w:r>
-      <w:r>
-        <w:rPr>
-          <w:rFonts w:ascii="Consolas" w:hAnsi="Consolas" w:cs="Consolas"/>
-          <w:sz w:val="24"/>
-          <w:szCs w:val="24"/>
-          <w:lang w:val="en-US"/>
-        </w:rPr>
-        <w:t>asmLineExtractor(double* input,</w:t>
-      </w:r>
-    </w:p>
-    <w:p>
-      <w:pPr>
-        <w:spacing w:after="0" w:line="240" w:lineRule="auto"/>
-        <w:rPr>
-          <w:rFonts w:ascii="Consolas" w:hAnsi="Consolas" w:cs="Consolas"/>
-          <w:sz w:val="24"/>
-          <w:szCs w:val="24"/>
-          <w:lang w:val="en-US"/>
-        </w:rPr>
-      </w:pPr>
-      <w:r>
-        <w:rPr>
-          <w:rFonts w:ascii="Consolas" w:hAnsi="Consolas" w:cs="Consolas"/>
-          <w:i/>
-          <w:sz w:val="24"/>
-          <w:szCs w:val="24"/>
-          <w:lang w:val="en-US"/>
-        </w:rPr>
-        <w:t>int</w:t>
-      </w:r>
-      <w:r>
-        <w:rPr>
-          <w:rFonts w:ascii="Consolas" w:hAnsi="Consolas" w:cs="Consolas"/>
-          <w:sz w:val="24"/>
-          <w:szCs w:val="24"/>
-          <w:lang w:val="en-US"/>
-        </w:rPr>
-        <w:t xml:space="preserve"> statistical_kn,</w:t>
-      </w:r>
-    </w:p>
-    <w:p>
-      <w:pPr>
-        <w:spacing w:after="0" w:line="240" w:lineRule="auto"/>
-        <w:rPr>
-          <w:rFonts w:ascii="Consolas" w:hAnsi="Consolas" w:cs="Consolas"/>
-          <w:sz w:val="24"/>
-          <w:szCs w:val="24"/>
-          <w:lang w:val="en-US"/>
-        </w:rPr>
-      </w:pPr>
-      <w:r>
-        <w:rPr>
-          <w:rFonts w:ascii="Consolas" w:hAnsi="Consolas" w:cs="Consolas"/>
-          <w:i/>
-          <w:sz w:val="24"/>
-          <w:szCs w:val="24"/>
-          <w:lang w:val="en-US"/>
-        </w:rPr>
-        <w:t>double</w:t>
-      </w:r>
-      <w:r>
-        <w:rPr>
-          <w:rFonts w:ascii="Consolas" w:hAnsi="Consolas" w:cs="Consolas"/>
-          <w:sz w:val="24"/>
-          <w:szCs w:val="24"/>
-          <w:lang w:val="en-US"/>
-        </w:rPr>
-        <w:t xml:space="preserve"> statistical_t</w:t>
-      </w:r>
-      <w:r>
-        <w:rPr>
-          <w:rFonts w:ascii="Consolas" w:hAnsi="Consolas" w:cs="Consolas"/>
-          <w:sz w:val="24"/>
-          <w:szCs w:val="24"/>
-          <w:lang w:val="en-US"/>
-        </w:rPr>
-        <w:t>hreashold,</w:t>
-      </w:r>
-    </w:p>
-    <w:p>
-      <w:pPr>
-        <w:spacing w:after="0" w:line="240" w:lineRule="auto"/>
-        <w:rPr>
-          <w:rFonts w:ascii="Consolas" w:hAnsi="Consolas" w:cs="Consolas"/>
-          <w:sz w:val="24"/>
-          <w:szCs w:val="24"/>
-          <w:lang w:val="en-US"/>
-        </w:rPr>
-      </w:pPr>
-      <w:r>
-        <w:rPr>
-          <w:rFonts w:ascii="Consolas" w:hAnsi="Consolas" w:cs="Consolas"/>
-          <w:i/>
-          <w:sz w:val="24"/>
-          <w:szCs w:val="24"/>
-          <w:lang w:val="en-US"/>
-        </w:rPr>
-        <w:t>int</w:t>
-      </w:r>
-      <w:r>
-        <w:rPr>
-          <w:rFonts w:ascii="Consolas" w:hAnsi="Consolas" w:cs="Consolas"/>
-          <w:sz w:val="24"/>
-          <w:szCs w:val="24"/>
-          <w:lang w:val="en-US"/>
-        </w:rPr>
-        <w:t xml:space="preserve"> min_segm_points,</w:t>
-      </w:r>
-    </w:p>
-    <w:p>
-      <w:pPr>
-        <w:spacing w:after="0" w:line="240" w:lineRule="auto"/>
-        <w:rPr>
-          <w:rFonts w:ascii="Consolas" w:hAnsi="Consolas" w:cs="Consolas"/>
-          <w:sz w:val="24"/>
-          <w:szCs w:val="24"/>
-          <w:lang w:val="en-US"/>
-        </w:rPr>
-      </w:pPr>
-      <w:r>
-        <w:rPr>
-          <w:rFonts w:ascii="Consolas" w:hAnsi="Consolas" w:cs="Consolas"/>
-          <w:i/>
-          <w:sz w:val="24"/>
-          <w:szCs w:val="24"/>
-          <w:lang w:val="en-US"/>
-        </w:rPr>
-        <w:t>double</w:t>
-      </w:r>
-      <w:r>
-        <w:rPr>
-          <w:rFonts w:ascii="Consolas" w:hAnsi="Consolas" w:cs="Consolas"/>
-          <w:sz w:val="24"/>
-          <w:szCs w:val="24"/>
-          <w:lang w:val="en-US"/>
-        </w:rPr>
-        <w:t xml:space="preserve"> max_dist_diff,</w:t>
-      </w:r>
-    </w:p>
-    <w:p>
-      <w:pPr>
-        <w:spacing w:after="0" w:line="240" w:lineRule="auto"/>
-        <w:rPr>
-          <w:rFonts w:ascii="Consolas" w:hAnsi="Consolas" w:cs="Consolas"/>
-          <w:sz w:val="24"/>
-          <w:szCs w:val="24"/>
-          <w:lang w:val="en-US"/>
-        </w:rPr>
-      </w:pPr>
-      <w:r>
-        <w:rPr>
-          <w:rFonts w:ascii="Consolas" w:hAnsi="Consolas" w:cs="Consolas"/>
-          <w:i/>
-          <w:sz w:val="24"/>
-          <w:szCs w:val="24"/>
-          <w:lang w:val="en-US"/>
-        </w:rPr>
-        <w:t>int</w:t>
-      </w:r>
-      <w:r>
-        <w:rPr>
-          <w:rFonts w:ascii="Consolas" w:hAnsi="Consolas" w:cs="Consolas"/>
-          <w:sz w:val="24"/>
-          <w:szCs w:val="24"/>
-          <w:lang w:val="en-US"/>
-        </w:rPr>
-        <w:t xml:space="preserve"> rmed_window_size,</w:t>
-      </w:r>
-    </w:p>
-    <w:p>
-      <w:pPr>
-        <w:spacing w:after="0" w:line="240" w:lineRule="auto"/>
-        <w:rPr>
-          <w:rFonts w:ascii="Consolas" w:hAnsi="Consolas" w:cs="Consolas"/>
-          <w:sz w:val="24"/>
-          <w:szCs w:val="24"/>
-          <w:lang w:val="en-US"/>
-        </w:rPr>
-      </w:pPr>
-      <w:r>
-        <w:rPr>
-          <w:rFonts w:ascii="Consolas" w:hAnsi="Consolas" w:cs="Consolas"/>
-          <w:i/>
-          <w:sz w:val="24"/>
-          <w:szCs w:val="24"/>
-          <w:lang w:val="en-US"/>
-        </w:rPr>
-        <w:t>int</w:t>
-      </w:r>
-      <w:r>
-        <w:rPr>
-          <w:rFonts w:ascii="Consolas" w:hAnsi="Consolas" w:cs="Consolas"/>
-          <w:sz w:val="24"/>
-          <w:szCs w:val="24"/>
-          <w:lang w:val="en-US"/>
-        </w:rPr>
-        <w:t xml:space="preserve"> min_rdp_eps,</w:t>
-      </w:r>
-    </w:p>
-    <w:p>
-      <w:pPr>
-        <w:spacing w:after="0" w:line="240" w:lineRule="auto"/>
-        <w:rPr>
-          <w:rFonts w:ascii="Consolas" w:hAnsi="Consolas" w:cs="Consolas"/>
-          <w:sz w:val="24"/>
-          <w:szCs w:val="24"/>
-          <w:lang w:val="en-US"/>
-        </w:rPr>
-      </w:pPr>
-      <w:r>
-        <w:rPr>
-          <w:rFonts w:ascii="Consolas" w:hAnsi="Consolas" w:cs="Consolas"/>
-          <w:i/>
-          <w:sz w:val="24"/>
-          <w:szCs w:val="24"/>
-          <w:lang w:val="en-US"/>
-        </w:rPr>
-        <w:t>int</w:t>
-      </w:r>
-      <w:r>
-        <w:rPr>
-          <w:rFonts w:ascii="Consolas" w:hAnsi="Consolas" w:cs="Consolas"/>
-          <w:sz w:val="24"/>
-          <w:szCs w:val="24"/>
-          <w:lang w:val="en-US"/>
-        </w:rPr>
-        <w:t xml:space="preserve"> min_rdp_size,</w:t>
-      </w:r>
-    </w:p>
-    <w:p>
-      <w:pPr>
-        <w:spacing w:after="0" w:line="240" w:lineRule="auto"/>
-        <w:rPr>
-          <w:rFonts w:ascii="Consolas" w:hAnsi="Consolas" w:cs="Consolas"/>
-          <w:sz w:val="24"/>
-          <w:szCs w:val="24"/>
-          <w:lang w:val="en-US"/>
-        </w:rPr>
-      </w:pPr>
-      <w:r>
-        <w:rPr>
-          <w:rFonts w:ascii="Consolas" w:hAnsi="Consolas" w:cs="Consolas"/>
-          <w:i/>
-          <w:sz w:val="24"/>
-          <w:szCs w:val="24"/>
-          <w:lang w:val="en-US"/>
-        </w:rPr>
-        <w:t>double**&amp;</w:t>
-      </w:r>
-      <w:r>
-        <w:rPr>
-          <w:rFonts w:ascii="Consolas" w:hAnsi="Consolas" w:cs="Consolas"/>
-          <w:sz w:val="24"/>
-          <w:szCs w:val="24"/>
-          <w:lang w:val="en-US"/>
-        </w:rPr>
-        <w:t xml:space="preserve"> output,</w:t>
-      </w:r>
-    </w:p>
-    <w:p>
-      <w:pPr>
-        <w:spacing w:after="0" w:line="240" w:lineRule="auto"/>
-        <w:rPr>
-          <w:rFonts w:ascii="Consolas" w:hAnsi="Consolas" w:cs="Consolas"/>
-          <w:sz w:val="24"/>
-          <w:szCs w:val="24"/>
-        </w:rPr>
-      </w:pPr>
-      <w:r>
-        <w:rPr>
-          <w:rFonts w:ascii="Consolas" w:hAnsi="Consolas" w:cs="Consolas"/>
-          <w:i/>
-          <w:sz w:val="24"/>
-          <w:szCs w:val="24"/>
-          <w:lang w:val="en-US"/>
-        </w:rPr>
-        <w:t>int&amp;</w:t>
-      </w:r>
-      <w:r>
-        <w:rPr>
-          <w:rFonts w:ascii="Consolas" w:hAnsi="Consolas" w:cs="Consolas"/>
-          <w:sz w:val="24"/>
-          <w:szCs w:val="24"/>
-          <w:lang w:val="en-US"/>
-        </w:rPr>
-        <w:t xml:space="preserve"> clusters_size)</w:t>
-      </w:r>
-    </w:p>
-    <w:p>
-      <w:pPr>
-        <w:spacing w:after="0" w:line="240" w:lineRule="auto"/>
-        <w:rPr>
-          <w:rFonts w:ascii="Consolas" w:hAnsi="Consolas" w:cs="Consolas"/>
-          <w:sz w:val="24"/>
-          <w:szCs w:val="24"/>
-        </w:rPr>
-      </w:pPr>
-    </w:p>
-    <w:p>
-      <w:pPr>
-        <w:spacing w:after="0" w:line="240" w:lineRule="auto"/>
-        <w:rPr>
-          <w:rFonts w:ascii="Consolas" w:hAnsi="Consolas" w:cs="Consolas"/>
-          <w:sz w:val="24"/>
-          <w:szCs w:val="24"/>
-        </w:rPr>
-      </w:pPr>
-    </w:p>
-    <w:p>
-      <w:pPr>
-        <w:rPr>
-          <w:rFonts w:ascii="Times New Roman" w:hAnsi="Times New Roman" w:cs="Times New Roman"/>
-          <w:b/>
-          <w:sz w:val="24"/>
-          <w:szCs w:val="24"/>
-        </w:rPr>
-      </w:pPr>
-      <w:r>
-        <w:rPr>
-          <w:rFonts w:ascii="Times New Roman" w:hAnsi="Times New Roman" w:cs="Times New Roman"/>
-          <w:b/>
-          <w:sz w:val="24"/>
-          <w:szCs w:val="24"/>
-        </w:rPr>
-        <w:t>3.3 rdpMinimization</w:t>
+      <w:proofErr w:type="spellEnd"/>
+      <w:r>
+        <w:rPr>
+          <w:rFonts w:ascii="Consolas" w:hAnsi="Consolas" w:cs="Consolas"/>
+          <w:sz w:val="24"/>
+          <w:szCs w:val="24"/>
+          <w:lang w:val="en-US"/>
+        </w:rPr>
+        <w:t xml:space="preserve">&amp; </w:t>
+      </w:r>
+      <w:proofErr w:type="spellStart"/>
+      <w:r>
+        <w:rPr>
+          <w:rFonts w:ascii="Consolas" w:hAnsi="Consolas" w:cs="Consolas"/>
+          <w:sz w:val="24"/>
+          <w:szCs w:val="24"/>
+          <w:lang w:val="en-US"/>
+        </w:rPr>
+        <w:t>clusters_size</w:t>
+      </w:r>
+      <w:proofErr w:type="spellEnd"/>
+      <w:r>
+        <w:rPr>
+          <w:rFonts w:ascii="Consolas" w:hAnsi="Consolas" w:cs="Consolas"/>
+          <w:sz w:val="24"/>
+          <w:szCs w:val="24"/>
+          <w:lang w:val="en-US"/>
+        </w:rPr>
+        <w:t>)</w:t>
       </w:r>
     </w:p>
     <w:p>
       <w:pPr>
         <w:spacing w:after="0"/>
         <w:rPr>
-          <w:rFonts w:ascii="Consolas" w:hAnsi="Consolas" w:cs="Consolas"/>
-          <w:sz w:val="24"/>
-          <w:szCs w:val="24"/>
-          <w:lang w:val="en-US"/>
-        </w:rPr>
-      </w:pPr>
-      <w:r>
-        <w:rPr>
-          <w:rFonts w:ascii="Consolas" w:hAnsi="Consolas" w:cs="Consolas"/>
-          <w:i/>
-          <w:sz w:val="24"/>
-          <w:szCs w:val="24"/>
-          <w:lang w:val="en-US"/>
-        </w:rPr>
-        <w:t>void</w:t>
-      </w:r>
-      <w:r>
-        <w:rPr>
-          <w:rFonts w:ascii="Consolas" w:hAnsi="Consolas" w:cs="Consolas"/>
-          <w:sz w:val="24"/>
-          <w:szCs w:val="24"/>
-          <w:lang w:val="en-US"/>
-        </w:rPr>
-        <w:t xml:space="preserve"> rdpMinimization(double* input,</w:t>
-      </w:r>
+          <w:rFonts w:ascii="Times New Roman" w:hAnsi="Times New Roman" w:cs="Times New Roman"/>
+          <w:b/>
+          <w:sz w:val="24"/>
+          <w:szCs w:val="24"/>
+          <w:lang w:val="en-US"/>
+        </w:rPr>
+      </w:pPr>
     </w:p>
     <w:p>
       <w:pPr>
         <w:spacing w:after="0"/>
         <w:rPr>
-          <w:rFonts w:ascii="Consolas" w:hAnsi="Consolas" w:cs="Consolas"/>
-          <w:sz w:val="24"/>
-          <w:szCs w:val="24"/>
-          <w:lang w:val="en-US"/>
-        </w:rPr>
-      </w:pPr>
-      <w:r>
-        <w:rPr>
-          <w:rFonts w:ascii="Consolas" w:hAnsi="Consolas" w:cs="Consolas"/>
-          <w:i/>
-          <w:sz w:val="24"/>
-          <w:szCs w:val="24"/>
-          <w:lang w:val="en-US"/>
-        </w:rPr>
-        <w:t>double</w:t>
-      </w:r>
-      <w:r>
-        <w:rPr>
-          <w:rFonts w:ascii="Consolas" w:hAnsi="Consolas" w:cs="Consolas"/>
-          <w:sz w:val="24"/>
-          <w:szCs w:val="24"/>
-          <w:lang w:val="en-US"/>
-        </w:rPr>
-        <w:t xml:space="preserve"> threshold,</w:t>
-      </w:r>
-      <w:r>
-        <w:rPr>
-          <w:rFonts w:ascii="Consolas" w:hAnsi="Consolas" w:cs="Consolas"/>
+          <w:rFonts w:ascii="Times New Roman" w:hAnsi="Times New Roman" w:cs="Times New Roman"/>
+          <w:b/>
+          <w:sz w:val="24"/>
+          <w:szCs w:val="24"/>
+          <w:lang w:val="en-US"/>
+        </w:rPr>
+      </w:pPr>
+    </w:p>
+    <w:p>
+      <w:pPr>
+        <w:rPr>
+          <w:rFonts w:ascii="Times New Roman" w:hAnsi="Times New Roman" w:cs="Times New Roman"/>
+          <w:b/>
+          <w:sz w:val="24"/>
+          <w:szCs w:val="24"/>
+          <w:lang w:val="en-US"/>
+        </w:rPr>
+      </w:pPr>
+      <w:r>
+        <w:rPr>
+          <w:rFonts w:ascii="Times New Roman" w:hAnsi="Times New Roman" w:cs="Times New Roman"/>
+          <w:b/>
+          <w:sz w:val="24"/>
+          <w:szCs w:val="24"/>
+          <w:lang w:val="en-US"/>
+        </w:rPr>
+        <w:t>3.</w:t>
+      </w:r>
+      <w:r>
+        <w:rPr>
+          <w:rFonts w:ascii="Times New Roman" w:hAnsi="Times New Roman" w:cs="Times New Roman"/>
+          <w:b/>
+          <w:sz w:val="24"/>
+          <w:szCs w:val="24"/>
+          <w:lang w:val="en-US"/>
+        </w:rPr>
+        <w:t>5</w:t>
+      </w:r>
+      <w:r>
+        <w:rPr>
+          <w:rFonts w:ascii="Times New Roman" w:hAnsi="Times New Roman" w:cs="Times New Roman"/>
+          <w:b/>
           <w:sz w:val="24"/>
           <w:szCs w:val="24"/>
           <w:lang w:val="en-US"/>
         </w:rPr>
         <w:t xml:space="preserve"> </w:t>
       </w:r>
-    </w:p>
-    <w:p>
-      <w:pPr>
-        <w:spacing w:after="0"/>
-        <w:rPr>
-          <w:rFonts w:ascii="Consolas" w:hAnsi="Consolas" w:cs="Consolas"/>
-          <w:sz w:val="24"/>
-          <w:szCs w:val="24"/>
-          <w:lang w:val="en-US"/>
-        </w:rPr>
-      </w:pPr>
-      <w:r>
-        <w:rPr>
-          <w:rFonts w:ascii="Consolas" w:hAnsi="Consolas" w:cs="Consolas"/>
-          <w:i/>
-          <w:sz w:val="24"/>
-          <w:szCs w:val="24"/>
-          <w:lang w:val="en-US"/>
-        </w:rPr>
-        <w:t>double**&amp;</w:t>
-      </w:r>
-      <w:r>
-        <w:rPr>
-          <w:rFonts w:ascii="Consolas" w:hAnsi="Consolas" w:cs="Consolas"/>
-          <w:sz w:val="24"/>
-          <w:szCs w:val="24"/>
-          <w:lang w:val="en-US"/>
-        </w:rPr>
-        <w:t xml:space="preserve"> output,</w:t>
-      </w:r>
-    </w:p>
-    <w:p>
-      <w:pPr>
-        <w:spacing w:after="0"/>
-        <w:rPr>
-          <w:rFonts w:ascii="Consolas" w:hAnsi="Consolas" w:cs="Consolas"/>
-          <w:sz w:val="24"/>
-          <w:szCs w:val="24"/>
-        </w:rPr>
-      </w:pPr>
-      <w:r>
-        <w:rPr>
-          <w:rFonts w:ascii="Consolas" w:hAnsi="Consolas" w:cs="Consolas"/>
-          <w:i/>
-          <w:sz w:val="24"/>
-          <w:szCs w:val="24"/>
-          <w:lang w:val="en-US"/>
-        </w:rPr>
-        <w:t>int&amp;</w:t>
-      </w:r>
-      <w:r>
-        <w:rPr>
-          <w:rFonts w:ascii="Consolas" w:hAnsi="Consolas" w:cs="Consolas"/>
-          <w:sz w:val="24"/>
-          <w:szCs w:val="24"/>
-          <w:lang w:val="en-US"/>
-        </w:rPr>
-        <w:t xml:space="preserve"> clusters_size)</w:t>
-      </w:r>
-    </w:p>
-    <w:p>
-      <w:pPr>
-        <w:spacing w:after="0"/>
-        <w:rPr>
-          <w:rFonts w:ascii="Consolas" w:hAnsi="Consolas" w:cs="Consolas"/>
-          <w:sz w:val="24"/>
-          <w:szCs w:val="24"/>
-        </w:rPr>
-      </w:pPr>
-    </w:p>
-    <w:p>
-      <w:pPr>
-        <w:spacing w:after="0"/>
-        <w:rPr>
-          <w:rFonts w:ascii="Times New Roman" w:hAnsi="Times New Roman" w:cs="Times New Roman"/>
-          <w:sz w:val="24"/>
-          <w:szCs w:val="24"/>
-        </w:rPr>
-      </w:pPr>
-      <w:r>
-        <w:rPr>
-          <w:rFonts w:ascii="Times New Roman" w:hAnsi="Times New Roman" w:cs="Times New Roman"/>
-          <w:sz w:val="24"/>
-          <w:szCs w:val="24"/>
-        </w:rPr>
-        <w:t>Алгоритм Рамера-Дугласа-Пекера</w:t>
-      </w:r>
-      <w:r>
-        <w:rPr>
-          <w:rFonts w:ascii="Times New Roman" w:hAnsi="Times New Roman" w:cs="Times New Roman"/>
-          <w:sz w:val="24"/>
-          <w:szCs w:val="24"/>
-        </w:rPr>
-        <w:t xml:space="preserve">. </w:t>
-      </w:r>
-      <w:r>
-        <w:rPr>
-          <w:rFonts w:ascii="Times New Roman" w:hAnsi="Times New Roman" w:cs="Times New Roman"/>
-          <w:sz w:val="24"/>
-          <w:szCs w:val="24"/>
-        </w:rPr>
-        <w:t>У</w:t>
-      </w:r>
-      <w:r>
-        <w:rPr>
-          <w:rFonts w:ascii="Times New Roman" w:hAnsi="Times New Roman" w:cs="Times New Roman"/>
-          <w:sz w:val="24"/>
-          <w:szCs w:val="24"/>
-        </w:rPr>
-        <w:t>меньш</w:t>
-      </w:r>
-      <w:r>
-        <w:rPr>
-          <w:rFonts w:ascii="Times New Roman" w:hAnsi="Times New Roman" w:cs="Times New Roman"/>
-          <w:sz w:val="24"/>
-          <w:szCs w:val="24"/>
-        </w:rPr>
-        <w:t>ает</w:t>
-      </w:r>
-      <w:r>
-        <w:rPr>
-          <w:rFonts w:ascii="Times New Roman" w:hAnsi="Times New Roman" w:cs="Times New Roman"/>
-          <w:sz w:val="24"/>
-          <w:szCs w:val="24"/>
-        </w:rPr>
-        <w:t xml:space="preserve"> число точек кривой, аппроксимированной большей серией точек.</w:t>
-      </w:r>
-      <w:r>
-        <w:rPr>
-          <w:rFonts w:ascii="Times New Roman" w:hAnsi="Times New Roman" w:cs="Times New Roman"/>
-          <w:sz w:val="24"/>
-          <w:szCs w:val="24"/>
+      <w:proofErr w:type="spellStart"/>
+      <w:r>
+        <w:rPr>
+          <w:rFonts w:ascii="Times New Roman" w:hAnsi="Times New Roman" w:cs="Times New Roman"/>
+          <w:b/>
+          <w:sz w:val="24"/>
+          <w:szCs w:val="24"/>
+          <w:lang w:val="en-US"/>
+        </w:rPr>
+        <w:t>lsRDPApproximation</w:t>
+      </w:r>
+      <w:proofErr w:type="spellEnd"/>
+    </w:p>
+    <w:p>
+      <w:pPr>
+        <w:rPr>
+          <w:rFonts w:ascii="Times New Roman" w:hAnsi="Times New Roman" w:cs="Times New Roman"/>
+          <w:b/>
+          <w:sz w:val="24"/>
+          <w:szCs w:val="24"/>
+          <w:lang w:val="en-US"/>
+        </w:rPr>
+      </w:pPr>
+      <w:r>
+        <w:rPr>
+          <w:rFonts w:ascii="Times New Roman" w:hAnsi="Times New Roman" w:cs="Times New Roman"/>
+          <w:b/>
+          <w:sz w:val="24"/>
+          <w:szCs w:val="24"/>
+          <w:lang w:val="en-US"/>
+        </w:rPr>
+        <w:t>3.</w:t>
+      </w:r>
+      <w:r>
+        <w:rPr>
+          <w:rFonts w:ascii="Times New Roman" w:hAnsi="Times New Roman" w:cs="Times New Roman"/>
+          <w:b/>
+          <w:sz w:val="24"/>
+          <w:szCs w:val="24"/>
+          <w:lang w:val="en-US"/>
+        </w:rPr>
+        <w:t>6</w:t>
+      </w:r>
+      <w:r>
+        <w:rPr>
+          <w:rFonts w:ascii="Times New Roman" w:hAnsi="Times New Roman" w:cs="Times New Roman"/>
+          <w:b/>
+          <w:sz w:val="24"/>
+          <w:szCs w:val="24"/>
+          <w:lang w:val="en-US"/>
         </w:rPr>
         <w:t xml:space="preserve"> </w:t>
       </w:r>
-      <w:r>
-        <w:rPr>
-          <w:rFonts w:ascii="Times New Roman" w:hAnsi="Times New Roman" w:cs="Times New Roman"/>
-          <w:sz w:val="24"/>
-          <w:szCs w:val="24"/>
+      <w:proofErr w:type="spellStart"/>
+      <w:r>
+        <w:rPr>
+          <w:rFonts w:ascii="Times New Roman" w:hAnsi="Times New Roman" w:cs="Times New Roman"/>
+          <w:b/>
+          <w:sz w:val="24"/>
+          <w:szCs w:val="24"/>
+          <w:lang w:val="en-US"/>
+        </w:rPr>
+        <w:t>statisticalDistanceFilter</w:t>
+      </w:r>
+      <w:proofErr w:type="spellEnd"/>
+    </w:p>
+    <w:p>
+      <w:pPr>
+        <w:rPr>
+          <w:rFonts w:ascii="Times New Roman" w:hAnsi="Times New Roman" w:cs="Times New Roman"/>
+          <w:b/>
+          <w:sz w:val="24"/>
+          <w:szCs w:val="24"/>
+          <w:lang w:val="en-US"/>
+        </w:rPr>
+      </w:pPr>
+      <w:r>
+        <w:rPr>
+          <w:rFonts w:ascii="Times New Roman" w:hAnsi="Times New Roman" w:cs="Times New Roman"/>
+          <w:b/>
+          <w:sz w:val="24"/>
+          <w:szCs w:val="24"/>
+          <w:lang w:val="en-US"/>
+        </w:rPr>
+        <w:t>3.</w:t>
+      </w:r>
+      <w:r>
+        <w:rPr>
+          <w:rFonts w:ascii="Times New Roman" w:hAnsi="Times New Roman" w:cs="Times New Roman"/>
+          <w:b/>
+          <w:sz w:val="24"/>
+          <w:szCs w:val="24"/>
+          <w:lang w:val="en-US"/>
+        </w:rPr>
+        <w:t>7</w:t>
+      </w:r>
+      <w:r>
+        <w:rPr>
+          <w:rFonts w:ascii="Times New Roman" w:hAnsi="Times New Roman" w:cs="Times New Roman"/>
+          <w:b/>
+          <w:sz w:val="24"/>
+          <w:szCs w:val="24"/>
+          <w:lang w:val="en-US"/>
         </w:rPr>
         <w:t xml:space="preserve"> </w:t>
       </w:r>
-    </w:p>
-    <w:p>
-      <w:pPr>
-        <w:spacing w:after="0"/>
-        <w:rPr>
-          <w:rFonts w:ascii="Times New Roman" w:hAnsi="Times New Roman" w:cs="Times New Roman"/>
-          <w:sz w:val="24"/>
-          <w:szCs w:val="24"/>
-        </w:rPr>
-      </w:pPr>
-      <w:r>
-        <w:rPr>
-          <w:rFonts w:ascii="Consolas" w:hAnsi="Consolas" w:cs="Consolas"/>
-          <w:sz w:val="24"/>
-          <w:szCs w:val="24"/>
-          <w:lang w:val="en-US"/>
-        </w:rPr>
-        <w:t>threshold</w:t>
-      </w:r>
-      <w:r>
-        <w:rPr>
-          <w:rFonts w:ascii="Times New Roman" w:hAnsi="Times New Roman" w:cs="Times New Roman"/>
-          <w:sz w:val="24"/>
-          <w:szCs w:val="24"/>
-        </w:rPr>
-        <w:t xml:space="preserve"> -</w:t>
-      </w:r>
-      <w:r>
-        <w:rPr>
-          <w:rFonts w:ascii="Times New Roman" w:hAnsi="Times New Roman" w:cs="Times New Roman"/>
-          <w:sz w:val="24"/>
-          <w:szCs w:val="24"/>
-        </w:rPr>
-        <w:t xml:space="preserve"> порог. Если расстояние от отрезка, соединяющего крайние точки, до наиболее удаленной промежуточной точки больше порога, то происходит излом в данной точке. </w:t>
-      </w:r>
-    </w:p>
-    <w:p>
-      <w:pPr>
-        <w:spacing w:after="0"/>
-        <w:rPr>
-          <w:rFonts w:ascii="Times New Roman" w:hAnsi="Times New Roman" w:cs="Times New Roman"/>
-          <w:sz w:val="24"/>
-          <w:szCs w:val="24"/>
-        </w:rPr>
-      </w:pPr>
-      <w:r>
-        <w:rPr>
-          <w:rFonts w:ascii="Times New Roman" w:hAnsi="Times New Roman" w:cs="Times New Roman"/>
-          <w:sz w:val="24"/>
-          <w:szCs w:val="24"/>
-        </w:rPr>
-        <w:t>Выходные данный интерпретируются как набор линий.</w:t>
-      </w:r>
-      <w:r>
-        <w:rPr>
-          <w:rFonts w:ascii="Times New Roman" w:hAnsi="Times New Roman" w:cs="Times New Roman"/>
-          <w:sz w:val="24"/>
-          <w:szCs w:val="24"/>
-        </w:rPr>
-        <w:t xml:space="preserve"> Все данный помещаются в один кластер. </w:t>
-      </w:r>
-    </w:p>
-    <w:p>
-      <w:pPr>
-        <w:spacing w:after="0"/>
-        <w:rPr>
-          <w:rFonts w:ascii="Times New Roman" w:hAnsi="Times New Roman" w:cs="Times New Roman"/>
-          <w:sz w:val="24"/>
-          <w:szCs w:val="24"/>
-        </w:rPr>
-      </w:pPr>
-    </w:p>
-    <w:p>
-      <w:pPr>
-        <w:spacing w:after="0"/>
-        <w:rPr>
-          <w:rFonts w:ascii="Consolas" w:hAnsi="Consolas" w:cs="Consolas"/>
-          <w:sz w:val="24"/>
-          <w:szCs w:val="24"/>
-        </w:rPr>
-      </w:pPr>
-    </w:p>
-    <w:p>
-      <w:pPr>
-        <w:spacing w:after="0"/>
-        <w:rPr>
-          <w:rFonts w:ascii="Times New Roman" w:hAnsi="Times New Roman" w:cs="Times New Roman"/>
-          <w:b/>
-          <w:sz w:val="24"/>
-          <w:szCs w:val="24"/>
-        </w:rPr>
-      </w:pPr>
-      <w:r>
-        <w:rPr>
-          <w:rFonts w:ascii="Times New Roman" w:hAnsi="Times New Roman" w:cs="Times New Roman"/>
-          <w:b/>
-          <w:sz w:val="24"/>
-          <w:szCs w:val="24"/>
-        </w:rPr>
-        <w:lastRenderedPageBreak/>
-        <w:t>3.4</w:t>
-      </w:r>
-      <w:r>
-        <w:rPr>
-          <w:rFonts w:ascii="Times New Roman" w:hAnsi="Times New Roman" w:cs="Times New Roman"/>
-          <w:b/>
-          <w:sz w:val="24"/>
-          <w:szCs w:val="24"/>
+      <w:proofErr w:type="spellStart"/>
+      <w:r>
+        <w:rPr>
+          <w:rFonts w:ascii="Times New Roman" w:hAnsi="Times New Roman" w:cs="Times New Roman"/>
+          <w:b/>
+          <w:sz w:val="24"/>
+          <w:szCs w:val="24"/>
+          <w:lang w:val="en-US"/>
+        </w:rPr>
+        <w:t>statisticalFilter</w:t>
+      </w:r>
+      <w:proofErr w:type="spellEnd"/>
+    </w:p>
+    <w:p>
+      <w:pPr>
+        <w:rPr>
+          <w:rFonts w:ascii="Times New Roman" w:hAnsi="Times New Roman" w:cs="Times New Roman"/>
+          <w:b/>
+          <w:sz w:val="24"/>
+          <w:szCs w:val="24"/>
+          <w:lang w:val="en-US"/>
+        </w:rPr>
+      </w:pPr>
+      <w:r>
+        <w:rPr>
+          <w:rFonts w:ascii="Times New Roman" w:hAnsi="Times New Roman" w:cs="Times New Roman"/>
+          <w:b/>
+          <w:sz w:val="24"/>
+          <w:szCs w:val="24"/>
+          <w:lang w:val="en-US"/>
+        </w:rPr>
+        <w:t>3.</w:t>
+      </w:r>
+      <w:r>
+        <w:rPr>
+          <w:rFonts w:ascii="Times New Roman" w:hAnsi="Times New Roman" w:cs="Times New Roman"/>
+          <w:b/>
+          <w:sz w:val="24"/>
+          <w:szCs w:val="24"/>
+          <w:lang w:val="en-US"/>
+        </w:rPr>
+        <w:t>8</w:t>
+      </w:r>
+      <w:r>
+        <w:rPr>
+          <w:rFonts w:ascii="Times New Roman" w:hAnsi="Times New Roman" w:cs="Times New Roman"/>
+          <w:b/>
+          <w:sz w:val="24"/>
+          <w:szCs w:val="24"/>
+          <w:lang w:val="en-US"/>
         </w:rPr>
         <w:t xml:space="preserve"> </w:t>
       </w:r>
-      <w:r>
-        <w:rPr>
-          <w:rFonts w:ascii="Times New Roman" w:hAnsi="Times New Roman" w:cs="Times New Roman"/>
-          <w:b/>
-          <w:sz w:val="24"/>
-          <w:szCs w:val="24"/>
-          <w:lang w:val="en-US"/>
-        </w:rPr>
-        <w:t>lsLineApproximation</w:t>
-      </w:r>
-    </w:p>
-    <w:p>
-      <w:pPr>
-        <w:spacing w:after="0"/>
-        <w:rPr>
-          <w:rFonts w:ascii="Times New Roman" w:hAnsi="Times New Roman" w:cs="Times New Roman"/>
-          <w:b/>
-          <w:sz w:val="24"/>
-          <w:szCs w:val="24"/>
-        </w:rPr>
-      </w:pPr>
-    </w:p>
-    <w:p>
-      <w:pPr>
-        <w:spacing w:after="0"/>
-        <w:rPr>
-          <w:rFonts w:ascii="Consolas" w:hAnsi="Consolas" w:cs="Consolas"/>
-          <w:sz w:val="24"/>
-          <w:szCs w:val="24"/>
-        </w:rPr>
-      </w:pPr>
-      <w:r>
-        <w:rPr>
-          <w:rFonts w:ascii="Consolas" w:hAnsi="Consolas" w:cs="Consolas"/>
-          <w:sz w:val="24"/>
-          <w:szCs w:val="24"/>
-          <w:lang w:val="en-US"/>
-        </w:rPr>
-        <w:t>void lsLineApproximation(double* input, double**&amp; output, int&amp; clusters_size)</w:t>
-      </w:r>
-    </w:p>
-    <w:p>
-      <w:pPr>
-        <w:spacing w:after="0"/>
-        <w:rPr>
-          <w:rFonts w:ascii="Times New Roman" w:hAnsi="Times New Roman" w:cs="Times New Roman"/>
-          <w:b/>
-          <w:sz w:val="24"/>
-          <w:szCs w:val="24"/>
-        </w:rPr>
-      </w:pPr>
-    </w:p>
-    <w:p>
-      <w:pPr>
-        <w:spacing w:after="0"/>
-        <w:rPr>
-          <w:rFonts w:ascii="Times New Roman" w:hAnsi="Times New Roman" w:cs="Times New Roman"/>
-          <w:b/>
-          <w:sz w:val="24"/>
-          <w:szCs w:val="24"/>
-        </w:rPr>
-      </w:pPr>
+      <w:proofErr w:type="spellStart"/>
+      <w:r>
+        <w:rPr>
+          <w:rFonts w:ascii="Times New Roman" w:hAnsi="Times New Roman" w:cs="Times New Roman"/>
+          <w:b/>
+          <w:sz w:val="24"/>
+          <w:szCs w:val="24"/>
+          <w:lang w:val="en-US"/>
+        </w:rPr>
+        <w:t>reduceMedianFilter</w:t>
+      </w:r>
+      <w:proofErr w:type="spellEnd"/>
+    </w:p>
+    <w:p>
+      <w:pPr>
+        <w:rPr>
+          <w:rFonts w:ascii="Times New Roman" w:hAnsi="Times New Roman" w:cs="Times New Roman"/>
+          <w:b/>
+          <w:sz w:val="24"/>
+          <w:szCs w:val="24"/>
+          <w:lang w:val="en-US"/>
+        </w:rPr>
+      </w:pPr>
+      <w:r>
+        <w:rPr>
+          <w:rFonts w:ascii="Times New Roman" w:hAnsi="Times New Roman" w:cs="Times New Roman"/>
+          <w:b/>
+          <w:sz w:val="24"/>
+          <w:szCs w:val="24"/>
+          <w:lang w:val="en-US"/>
+        </w:rPr>
+        <w:t>3.9</w:t>
+      </w:r>
+      <w:r>
+        <w:rPr>
+          <w:rFonts w:ascii="Times New Roman" w:hAnsi="Times New Roman" w:cs="Times New Roman"/>
+          <w:b/>
+          <w:sz w:val="24"/>
+          <w:szCs w:val="24"/>
+          <w:lang w:val="en-US"/>
+        </w:rPr>
+        <w:t xml:space="preserve"> </w:t>
+      </w:r>
+      <w:proofErr w:type="spellStart"/>
+      <w:r>
+        <w:rPr>
+          <w:rFonts w:ascii="Times New Roman" w:hAnsi="Times New Roman" w:cs="Times New Roman"/>
+          <w:b/>
+          <w:sz w:val="24"/>
+          <w:szCs w:val="24"/>
+          <w:lang w:val="en-US"/>
+        </w:rPr>
+        <w:t>naiveBreakpointDetector</w:t>
+      </w:r>
+      <w:proofErr w:type="spellEnd"/>
     </w:p>
     <w:p>
       <w:pPr>
@@ -3572,7 +5088,7 @@
           <w:szCs w:val="24"/>
           <w:lang w:val="en-US"/>
         </w:rPr>
-        <w:t>5</w:t>
+        <w:t>10</w:t>
       </w:r>
       <w:r>
         <w:rPr>
@@ -3584,16 +5100,18 @@
         </w:rPr>
         <w:t xml:space="preserve"> </w:t>
       </w:r>
-      <w:r>
-        <w:rPr>
-          <w:rFonts w:ascii="Times New Roman" w:hAnsi="Times New Roman" w:cs="Times New Roman"/>
-          <w:b/>
-          <w:sz w:val="24"/>
-          <w:szCs w:val="24"/>
-          <w:lang w:val="en-US"/>
-        </w:rPr>
-        <w:t>lsRDPApproximation</w:t>
-      </w:r>
+      <w:proofErr w:type="spellStart"/>
+      <w:r>
+        <w:rPr>
+          <w:rFonts w:ascii="Times New Roman" w:hAnsi="Times New Roman" w:cs="Times New Roman"/>
+          <w:b/>
+          <w:sz w:val="24"/>
+          <w:szCs w:val="24"/>
+          <w:lang w:val="en-US"/>
+        </w:rPr>
+        <w:t>rdpMinimization</w:t>
+      </w:r>
+      <w:proofErr w:type="spellEnd"/>
     </w:p>
     <w:p>
       <w:pPr>
@@ -3623,7 +5141,7 @@
           <w:szCs w:val="24"/>
           <w:lang w:val="en-US"/>
         </w:rPr>
-        <w:t>6</w:t>
+        <w:t>11</w:t>
       </w:r>
       <w:r>
         <w:rPr>
@@ -3635,25 +5153,25 @@
         </w:rPr>
         <w:t xml:space="preserve"> </w:t>
       </w:r>
-      <w:r>
-        <w:rPr>
-          <w:rFonts w:ascii="Times New Roman" w:hAnsi="Times New Roman" w:cs="Times New Roman"/>
-          <w:b/>
-          <w:sz w:val="24"/>
-          <w:szCs w:val="24"/>
-          <w:lang w:val="en-US"/>
-        </w:rPr>
-        <w:t>statisticalDistanceFilter</w:t>
-      </w:r>
-    </w:p>
-    <w:p>
-      <w:pPr>
-        <w:rPr>
-          <w:rFonts w:ascii="Times New Roman" w:hAnsi="Times New Roman" w:cs="Times New Roman"/>
-          <w:b/>
-          <w:sz w:val="24"/>
-          <w:szCs w:val="24"/>
-          <w:lang w:val="en-US"/>
+      <w:proofErr w:type="spellStart"/>
+      <w:r>
+        <w:rPr>
+          <w:rFonts w:ascii="Times New Roman" w:hAnsi="Times New Roman" w:cs="Times New Roman"/>
+          <w:b/>
+          <w:sz w:val="24"/>
+          <w:szCs w:val="24"/>
+        </w:rPr>
+        <w:t>adaptiveRDP</w:t>
+      </w:r>
+      <w:proofErr w:type="spellEnd"/>
+    </w:p>
+    <w:p>
+      <w:pPr>
+        <w:rPr>
+          <w:rFonts w:ascii="Times New Roman" w:hAnsi="Times New Roman" w:cs="Times New Roman"/>
+          <w:b/>
+          <w:sz w:val="24"/>
+          <w:szCs w:val="24"/>
         </w:rPr>
       </w:pPr>
       <w:r>
@@ -3674,7 +5192,7 @@
           <w:szCs w:val="24"/>
           <w:lang w:val="en-US"/>
         </w:rPr>
-        <w:t>7</w:t>
+        <w:t>12</w:t>
       </w:r>
       <w:r>
         <w:rPr>
@@ -3686,249 +5204,7 @@
         </w:rPr>
         <w:t xml:space="preserve"> </w:t>
       </w:r>
-      <w:r>
-        <w:rPr>
-          <w:rFonts w:ascii="Times New Roman" w:hAnsi="Times New Roman" w:cs="Times New Roman"/>
-          <w:b/>
-          <w:sz w:val="24"/>
-          <w:szCs w:val="24"/>
-          <w:lang w:val="en-US"/>
-        </w:rPr>
-        <w:t>statisticalFilter</w:t>
-      </w:r>
-    </w:p>
-    <w:p>
-      <w:pPr>
-        <w:rPr>
-          <w:rFonts w:ascii="Times New Roman" w:hAnsi="Times New Roman" w:cs="Times New Roman"/>
-          <w:b/>
-          <w:sz w:val="24"/>
-          <w:szCs w:val="24"/>
-          <w:lang w:val="en-US"/>
-        </w:rPr>
-      </w:pPr>
-      <w:r>
-        <w:rPr>
-          <w:rFonts w:ascii="Times New Roman" w:hAnsi="Times New Roman" w:cs="Times New Roman"/>
-          <w:b/>
-          <w:sz w:val="24"/>
-          <w:szCs w:val="24"/>
-          <w:lang w:val="en-US"/>
-        </w:rPr>
-        <w:t>3.</w:t>
-      </w:r>
-      <w:r>
-        <w:rPr>
-          <w:rFonts w:ascii="Times New Roman" w:hAnsi="Times New Roman" w:cs="Times New Roman"/>
-          <w:b/>
-          <w:sz w:val="24"/>
-          <w:szCs w:val="24"/>
-          <w:lang w:val="en-US"/>
-        </w:rPr>
-        <w:t>8</w:t>
-      </w:r>
-      <w:r>
-        <w:rPr>
-          <w:rFonts w:ascii="Times New Roman" w:hAnsi="Times New Roman" w:cs="Times New Roman"/>
-          <w:b/>
-          <w:sz w:val="24"/>
-          <w:szCs w:val="24"/>
-          <w:lang w:val="en-US"/>
-        </w:rPr>
-        <w:t xml:space="preserve"> </w:t>
-      </w:r>
-      <w:r>
-        <w:rPr>
-          <w:rFonts w:ascii="Times New Roman" w:hAnsi="Times New Roman" w:cs="Times New Roman"/>
-          <w:b/>
-          <w:sz w:val="24"/>
-          <w:szCs w:val="24"/>
-          <w:lang w:val="en-US"/>
-        </w:rPr>
-        <w:t>reduceMedianFilter</w:t>
-      </w:r>
-    </w:p>
-    <w:p>
-      <w:pPr>
-        <w:rPr>
-          <w:rFonts w:ascii="Times New Roman" w:hAnsi="Times New Roman" w:cs="Times New Roman"/>
-          <w:b/>
-          <w:sz w:val="24"/>
-          <w:szCs w:val="24"/>
-          <w:lang w:val="en-US"/>
-        </w:rPr>
-      </w:pPr>
-      <w:r>
-        <w:rPr>
-          <w:rFonts w:ascii="Times New Roman" w:hAnsi="Times New Roman" w:cs="Times New Roman"/>
-          <w:b/>
-          <w:sz w:val="24"/>
-          <w:szCs w:val="24"/>
-          <w:lang w:val="en-US"/>
-        </w:rPr>
-        <w:t>3.9</w:t>
-      </w:r>
-      <w:r>
-        <w:rPr>
-          <w:rFonts w:ascii="Times New Roman" w:hAnsi="Times New Roman" w:cs="Times New Roman"/>
-          <w:b/>
-          <w:sz w:val="24"/>
-          <w:szCs w:val="24"/>
-          <w:lang w:val="en-US"/>
-        </w:rPr>
-        <w:t xml:space="preserve"> </w:t>
-      </w:r>
-      <w:r>
-        <w:rPr>
-          <w:rFonts w:ascii="Times New Roman" w:hAnsi="Times New Roman" w:cs="Times New Roman"/>
-          <w:b/>
-          <w:sz w:val="24"/>
-          <w:szCs w:val="24"/>
-          <w:lang w:val="en-US"/>
-        </w:rPr>
-        <w:t>naiveBreakpointDetector</w:t>
-      </w:r>
-    </w:p>
-    <w:p>
-      <w:pPr>
-        <w:rPr>
-          <w:rFonts w:ascii="Times New Roman" w:hAnsi="Times New Roman" w:cs="Times New Roman"/>
-          <w:b/>
-          <w:sz w:val="24"/>
-          <w:szCs w:val="24"/>
-          <w:lang w:val="en-US"/>
-        </w:rPr>
-      </w:pPr>
-      <w:r>
-        <w:rPr>
-          <w:rFonts w:ascii="Times New Roman" w:hAnsi="Times New Roman" w:cs="Times New Roman"/>
-          <w:b/>
-          <w:sz w:val="24"/>
-          <w:szCs w:val="24"/>
-          <w:lang w:val="en-US"/>
-        </w:rPr>
-        <w:t>3.</w:t>
-      </w:r>
-      <w:r>
-        <w:rPr>
-          <w:rFonts w:ascii="Times New Roman" w:hAnsi="Times New Roman" w:cs="Times New Roman"/>
-          <w:b/>
-          <w:sz w:val="24"/>
-          <w:szCs w:val="24"/>
-          <w:lang w:val="en-US"/>
-        </w:rPr>
-        <w:t>10</w:t>
-      </w:r>
-      <w:r>
-        <w:rPr>
-          <w:rFonts w:ascii="Times New Roman" w:hAnsi="Times New Roman" w:cs="Times New Roman"/>
-          <w:b/>
-          <w:sz w:val="24"/>
-          <w:szCs w:val="24"/>
-          <w:lang w:val="en-US"/>
-        </w:rPr>
-        <w:t xml:space="preserve"> </w:t>
-      </w:r>
-      <w:r>
-        <w:rPr>
-          <w:rFonts w:ascii="Times New Roman" w:hAnsi="Times New Roman" w:cs="Times New Roman"/>
-          <w:b/>
-          <w:sz w:val="24"/>
-          <w:szCs w:val="24"/>
-          <w:lang w:val="en-US"/>
-        </w:rPr>
-        <w:t>rdpMinimization</w:t>
-      </w:r>
-    </w:p>
-    <w:p>
-      <w:pPr>
-        <w:rPr>
-          <w:rFonts w:ascii="Times New Roman" w:hAnsi="Times New Roman" w:cs="Times New Roman"/>
-          <w:b/>
-          <w:sz w:val="24"/>
-          <w:szCs w:val="24"/>
-          <w:lang w:val="en-US"/>
-        </w:rPr>
-      </w:pPr>
-      <w:r>
-        <w:rPr>
-          <w:rFonts w:ascii="Times New Roman" w:hAnsi="Times New Roman" w:cs="Times New Roman"/>
-          <w:b/>
-          <w:sz w:val="24"/>
-          <w:szCs w:val="24"/>
-          <w:lang w:val="en-US"/>
-        </w:rPr>
-        <w:t>3.</w:t>
-      </w:r>
-      <w:r>
-        <w:rPr>
-          <w:rFonts w:ascii="Times New Roman" w:hAnsi="Times New Roman" w:cs="Times New Roman"/>
-          <w:b/>
-          <w:sz w:val="24"/>
-          <w:szCs w:val="24"/>
-          <w:lang w:val="en-US"/>
-        </w:rPr>
-        <w:t>11</w:t>
-      </w:r>
-      <w:r>
-        <w:rPr>
-          <w:rFonts w:ascii="Times New Roman" w:hAnsi="Times New Roman" w:cs="Times New Roman"/>
-          <w:b/>
-          <w:sz w:val="24"/>
-          <w:szCs w:val="24"/>
-          <w:lang w:val="en-US"/>
-        </w:rPr>
-        <w:t xml:space="preserve"> </w:t>
-      </w:r>
-      <w:r>
-        <w:rPr>
-          <w:rFonts w:ascii="Times New Roman" w:hAnsi="Times New Roman" w:cs="Times New Roman"/>
-          <w:b/>
-          <w:sz w:val="24"/>
-          <w:szCs w:val="24"/>
-        </w:rPr>
-        <w:t>adaptiveRDP</w:t>
-      </w:r>
-    </w:p>
-    <w:p>
-      <w:pPr>
-        <w:rPr>
-          <w:rFonts w:ascii="Times New Roman" w:hAnsi="Times New Roman" w:cs="Times New Roman"/>
-          <w:b/>
-          <w:sz w:val="24"/>
-          <w:szCs w:val="24"/>
-        </w:rPr>
-      </w:pPr>
-      <w:r>
-        <w:rPr>
-          <w:rFonts w:ascii="Times New Roman" w:hAnsi="Times New Roman" w:cs="Times New Roman"/>
-          <w:b/>
-          <w:sz w:val="24"/>
-          <w:szCs w:val="24"/>
-          <w:lang w:val="en-US"/>
-        </w:rPr>
-        <w:t>3.</w:t>
-      </w:r>
-      <w:r>
-        <w:rPr>
-          <w:rFonts w:ascii="Times New Roman" w:hAnsi="Times New Roman" w:cs="Times New Roman"/>
-          <w:b/>
-          <w:sz w:val="24"/>
-          <w:szCs w:val="24"/>
-          <w:lang w:val="en-US"/>
-        </w:rPr>
-        <w:t>12</w:t>
-      </w:r>
-      <w:r>
-        <w:rPr>
-          <w:rFonts w:ascii="Times New Roman" w:hAnsi="Times New Roman" w:cs="Times New Roman"/>
-          <w:b/>
-          <w:sz w:val="24"/>
-          <w:szCs w:val="24"/>
-          <w:lang w:val="en-US"/>
-        </w:rPr>
-        <w:t xml:space="preserve"> </w:t>
-      </w:r>
+      <w:proofErr w:type="spellStart"/>
       <w:r>
         <w:rPr>
           <w:rFonts w:ascii="Times New Roman" w:hAnsi="Times New Roman" w:cs="Times New Roman"/>
@@ -3938,6 +5214,7 @@
         </w:rPr>
         <w:t>adaptiveRDPStD</w:t>
       </w:r>
+      <w:proofErr w:type="spellEnd"/>
     </w:p>
     <w:p>
       <w:pPr>
@@ -5884,7 +7161,7 @@
 </file>
 
 <file path=customXml/itemProps1.xml><?xml version="1.0" encoding="utf-8"?>
-<ds:datastoreItem xmlns:ds="http://schemas.openxmlformats.org/officeDocument/2006/customXml" ds:itemID="{25EA2B44-B803-4095-84C0-6FF495784D00}">
+<ds:datastoreItem xmlns:ds="http://schemas.openxmlformats.org/officeDocument/2006/customXml" ds:itemID="{EB96884E-62F1-4166-B6B0-780C6FC09084}">
   <ds:schemaRefs>
     <ds:schemaRef ds:uri="http://schemas.openxmlformats.org/officeDocument/2006/bibliography"/>
   </ds:schemaRefs>

</xml_diff>